<commit_message>
update SSAD version 2.0
</commit_message>
<xml_diff>
--- a/Foundations/SSAD_FCP_F14a_T01_V2.0.docx
+++ b/Foundations/SSAD_FCP_F14a_T01_V2.0.docx
@@ -210,14 +210,34 @@
                 <w:szCs w:val="22"/>
               </w:rPr>
             </w:pPr>
+            <w:proofErr w:type="spellStart"/>
             <w:r>
               <w:rPr>
                 <w:b/>
                 <w:sz w:val="22"/>
                 <w:szCs w:val="22"/>
               </w:rPr>
-              <w:t>Eirik Skogstad</w:t>
-            </w:r>
+              <w:t>Eirik</w:t>
+            </w:r>
+            <w:proofErr w:type="spellEnd"/>
+            <w:r>
+              <w:rPr>
+                <w:b/>
+                <w:sz w:val="22"/>
+                <w:szCs w:val="22"/>
+              </w:rPr>
+              <w:t xml:space="preserve"> </w:t>
+            </w:r>
+            <w:proofErr w:type="spellStart"/>
+            <w:r>
+              <w:rPr>
+                <w:b/>
+                <w:sz w:val="22"/>
+                <w:szCs w:val="22"/>
+              </w:rPr>
+              <w:t>Skogstad</w:t>
+            </w:r>
+            <w:proofErr w:type="spellEnd"/>
           </w:p>
         </w:tc>
         <w:tc>
@@ -322,14 +342,34 @@
                 <w:szCs w:val="22"/>
               </w:rPr>
             </w:pPr>
+            <w:proofErr w:type="spellStart"/>
             <w:r>
               <w:rPr>
                 <w:b/>
                 <w:sz w:val="22"/>
                 <w:szCs w:val="22"/>
               </w:rPr>
-              <w:t>Pittawat Pamornchaisirikij</w:t>
-            </w:r>
+              <w:t>Pittawat</w:t>
+            </w:r>
+            <w:proofErr w:type="spellEnd"/>
+            <w:r>
+              <w:rPr>
+                <w:b/>
+                <w:sz w:val="22"/>
+                <w:szCs w:val="22"/>
+              </w:rPr>
+              <w:t xml:space="preserve"> </w:t>
+            </w:r>
+            <w:proofErr w:type="spellStart"/>
+            <w:r>
+              <w:rPr>
+                <w:b/>
+                <w:sz w:val="22"/>
+                <w:szCs w:val="22"/>
+              </w:rPr>
+              <w:t>Pamornchaisirikij</w:t>
+            </w:r>
+            <w:proofErr w:type="spellEnd"/>
           </w:p>
         </w:tc>
         <w:tc>
@@ -384,8 +424,18 @@
                 <w:sz w:val="22"/>
                 <w:szCs w:val="22"/>
               </w:rPr>
-              <w:t>Punyawee Pakdiying</w:t>
-            </w:r>
+              <w:t xml:space="preserve">Punyawee </w:t>
+            </w:r>
+            <w:proofErr w:type="spellStart"/>
+            <w:r>
+              <w:rPr>
+                <w:b/>
+                <w:sz w:val="22"/>
+                <w:szCs w:val="22"/>
+              </w:rPr>
+              <w:t>Pakdiying</w:t>
+            </w:r>
+            <w:proofErr w:type="spellEnd"/>
           </w:p>
         </w:tc>
         <w:tc>
@@ -434,14 +484,34 @@
                 <w:szCs w:val="22"/>
               </w:rPr>
             </w:pPr>
+            <w:proofErr w:type="spellStart"/>
             <w:r>
               <w:rPr>
                 <w:b/>
                 <w:sz w:val="22"/>
                 <w:szCs w:val="22"/>
               </w:rPr>
-              <w:t>Saloni Priya</w:t>
-            </w:r>
+              <w:t>Saloni</w:t>
+            </w:r>
+            <w:proofErr w:type="spellEnd"/>
+            <w:r>
+              <w:rPr>
+                <w:b/>
+                <w:sz w:val="22"/>
+                <w:szCs w:val="22"/>
+              </w:rPr>
+              <w:t xml:space="preserve"> </w:t>
+            </w:r>
+            <w:proofErr w:type="spellStart"/>
+            <w:r>
+              <w:rPr>
+                <w:b/>
+                <w:sz w:val="22"/>
+                <w:szCs w:val="22"/>
+              </w:rPr>
+              <w:t>Priya</w:t>
+            </w:r>
+            <w:proofErr w:type="spellEnd"/>
           </w:p>
         </w:tc>
         <w:tc>
@@ -490,14 +560,34 @@
                 <w:szCs w:val="22"/>
               </w:rPr>
             </w:pPr>
+            <w:proofErr w:type="spellStart"/>
             <w:r>
               <w:rPr>
                 <w:b/>
                 <w:sz w:val="22"/>
                 <w:szCs w:val="22"/>
               </w:rPr>
-              <w:t>Ameer Elkordy</w:t>
-            </w:r>
+              <w:t>Ameer</w:t>
+            </w:r>
+            <w:proofErr w:type="spellEnd"/>
+            <w:r>
+              <w:rPr>
+                <w:b/>
+                <w:sz w:val="22"/>
+                <w:szCs w:val="22"/>
+              </w:rPr>
+              <w:t xml:space="preserve"> </w:t>
+            </w:r>
+            <w:proofErr w:type="spellStart"/>
+            <w:r>
+              <w:rPr>
+                <w:b/>
+                <w:sz w:val="22"/>
+                <w:szCs w:val="22"/>
+              </w:rPr>
+              <w:t>Elkordy</w:t>
+            </w:r>
+            <w:proofErr w:type="spellEnd"/>
           </w:p>
         </w:tc>
         <w:tc>
@@ -546,14 +636,34 @@
                 <w:szCs w:val="22"/>
               </w:rPr>
             </w:pPr>
+            <w:proofErr w:type="spellStart"/>
             <w:r>
               <w:rPr>
                 <w:b/>
                 <w:sz w:val="22"/>
                 <w:szCs w:val="22"/>
               </w:rPr>
-              <w:t>Suleyman Erten</w:t>
-            </w:r>
+              <w:t>Suleyman</w:t>
+            </w:r>
+            <w:proofErr w:type="spellEnd"/>
+            <w:r>
+              <w:rPr>
+                <w:b/>
+                <w:sz w:val="22"/>
+                <w:szCs w:val="22"/>
+              </w:rPr>
+              <w:t xml:space="preserve"> </w:t>
+            </w:r>
+            <w:proofErr w:type="spellStart"/>
+            <w:r>
+              <w:rPr>
+                <w:b/>
+                <w:sz w:val="22"/>
+                <w:szCs w:val="22"/>
+              </w:rPr>
+              <w:t>Erten</w:t>
+            </w:r>
+            <w:proofErr w:type="spellEnd"/>
           </w:p>
         </w:tc>
         <w:tc>
@@ -602,14 +712,34 @@
                 <w:szCs w:val="22"/>
               </w:rPr>
             </w:pPr>
+            <w:proofErr w:type="spellStart"/>
             <w:r>
               <w:rPr>
                 <w:b/>
                 <w:sz w:val="22"/>
                 <w:szCs w:val="22"/>
               </w:rPr>
-              <w:t>Kamonphop Srisopha</w:t>
-            </w:r>
+              <w:t>Kamonphop</w:t>
+            </w:r>
+            <w:proofErr w:type="spellEnd"/>
+            <w:r>
+              <w:rPr>
+                <w:b/>
+                <w:sz w:val="22"/>
+                <w:szCs w:val="22"/>
+              </w:rPr>
+              <w:t xml:space="preserve"> </w:t>
+            </w:r>
+            <w:proofErr w:type="spellStart"/>
+            <w:r>
+              <w:rPr>
+                <w:b/>
+                <w:sz w:val="22"/>
+                <w:szCs w:val="22"/>
+              </w:rPr>
+              <w:t>Srisopha</w:t>
+            </w:r>
+            <w:proofErr w:type="spellEnd"/>
           </w:p>
         </w:tc>
         <w:tc>
@@ -629,12 +759,21 @@
                 <w:szCs w:val="22"/>
               </w:rPr>
             </w:pPr>
-            <w:r>
-              <w:rPr>
-                <w:sz w:val="22"/>
-                <w:szCs w:val="22"/>
-              </w:rPr>
-              <w:t>Prototyper, UML Modeler</w:t>
+            <w:proofErr w:type="spellStart"/>
+            <w:r>
+              <w:rPr>
+                <w:sz w:val="22"/>
+                <w:szCs w:val="22"/>
+              </w:rPr>
+              <w:t>Prototyper</w:t>
+            </w:r>
+            <w:proofErr w:type="spellEnd"/>
+            <w:r>
+              <w:rPr>
+                <w:sz w:val="22"/>
+                <w:szCs w:val="22"/>
+              </w:rPr>
+              <w:t>, UML Modeler</w:t>
             </w:r>
           </w:p>
         </w:tc>
@@ -1610,8 +1749,6 @@
               </w:rPr>
               <w:t>Update data according to the comments in the DCP ARB session.</w:t>
             </w:r>
-            <w:bookmarkStart w:id="6" w:name="_GoBack"/>
-            <w:bookmarkEnd w:id="6"/>
           </w:p>
         </w:tc>
       </w:tr>
@@ -1620,17 +1757,17 @@
       <w:pPr>
         <w:pStyle w:val="Heading1"/>
       </w:pPr>
-      <w:bookmarkStart w:id="7" w:name="_Toc12422919"/>
-      <w:bookmarkStart w:id="8" w:name="_Toc32724210"/>
-      <w:bookmarkStart w:id="9" w:name="_Toc32724742"/>
-      <w:bookmarkStart w:id="10" w:name="_Toc279071873"/>
+      <w:bookmarkStart w:id="6" w:name="_Toc12422919"/>
+      <w:bookmarkStart w:id="7" w:name="_Toc32724210"/>
+      <w:bookmarkStart w:id="8" w:name="_Toc32724742"/>
+      <w:bookmarkStart w:id="9" w:name="_Toc279071873"/>
       <w:r>
         <w:t>Table of Contents</w:t>
       </w:r>
+      <w:bookmarkEnd w:id="6"/>
       <w:bookmarkEnd w:id="7"/>
       <w:bookmarkEnd w:id="8"/>
       <w:bookmarkEnd w:id="9"/>
-      <w:bookmarkEnd w:id="10"/>
     </w:p>
     <w:p>
       <w:pPr>
@@ -2999,13 +3136,13 @@
       <w:pPr>
         <w:pStyle w:val="Heading1"/>
       </w:pPr>
-      <w:bookmarkStart w:id="11" w:name="_Toc84175752"/>
-      <w:bookmarkStart w:id="12" w:name="_Toc279071874"/>
+      <w:bookmarkStart w:id="10" w:name="_Toc84175752"/>
+      <w:bookmarkStart w:id="11" w:name="_Toc279071874"/>
       <w:r>
         <w:t>Table of Tables</w:t>
       </w:r>
+      <w:bookmarkEnd w:id="10"/>
       <w:bookmarkEnd w:id="11"/>
-      <w:bookmarkEnd w:id="12"/>
     </w:p>
     <w:p>
       <w:pPr>
@@ -3591,15 +3728,15 @@
       <w:pPr>
         <w:pStyle w:val="Heading1"/>
       </w:pPr>
-      <w:bookmarkStart w:id="13" w:name="_Table_of_Figures"/>
-      <w:bookmarkStart w:id="14" w:name="_Toc84175753"/>
-      <w:bookmarkStart w:id="15" w:name="_Toc279071875"/>
+      <w:bookmarkStart w:id="12" w:name="_Table_of_Figures"/>
+      <w:bookmarkStart w:id="13" w:name="_Toc84175753"/>
+      <w:bookmarkStart w:id="14" w:name="_Toc279071875"/>
+      <w:bookmarkEnd w:id="12"/>
+      <w:r>
+        <w:t>Table of Figures</w:t>
+      </w:r>
       <w:bookmarkEnd w:id="13"/>
-      <w:r>
-        <w:t>Table of Figures</w:t>
-      </w:r>
       <w:bookmarkEnd w:id="14"/>
-      <w:bookmarkEnd w:id="15"/>
     </w:p>
     <w:p>
       <w:pPr>
@@ -4690,11 +4827,11 @@
       <w:pPr>
         <w:pStyle w:val="Heading3"/>
       </w:pPr>
-      <w:bookmarkStart w:id="18" w:name="_Toc279071876"/>
+      <w:bookmarkStart w:id="17" w:name="_Toc279071876"/>
       <w:r>
         <w:t>Introduction</w:t>
       </w:r>
-      <w:bookmarkEnd w:id="18"/>
+      <w:bookmarkEnd w:id="17"/>
     </w:p>
     <w:p>
       <w:pPr>
@@ -4708,24 +4845,24 @@
       <w:pPr>
         <w:pStyle w:val="Heading4"/>
       </w:pPr>
-      <w:bookmarkStart w:id="19" w:name="_Toc19682745"/>
-      <w:bookmarkStart w:id="20" w:name="_Toc32724764"/>
-      <w:bookmarkStart w:id="21" w:name="_Toc279071877"/>
+      <w:bookmarkStart w:id="18" w:name="_Toc19682745"/>
+      <w:bookmarkStart w:id="19" w:name="_Toc32724764"/>
+      <w:bookmarkStart w:id="20" w:name="_Toc279071877"/>
       <w:r>
         <w:t>Purpose</w:t>
       </w:r>
-      <w:bookmarkStart w:id="22" w:name="_Ref14947795"/>
-      <w:bookmarkStart w:id="23" w:name="_Ref14947801"/>
-      <w:bookmarkStart w:id="24" w:name="_Ref15101798"/>
-      <w:bookmarkStart w:id="25" w:name="_Ref15101810"/>
-      <w:bookmarkStart w:id="26" w:name="_Toc19682746"/>
-      <w:bookmarkStart w:id="27" w:name="_Toc32724765"/>
+      <w:bookmarkStart w:id="21" w:name="_Ref14947795"/>
+      <w:bookmarkStart w:id="22" w:name="_Ref14947801"/>
+      <w:bookmarkStart w:id="23" w:name="_Ref15101798"/>
+      <w:bookmarkStart w:id="24" w:name="_Ref15101810"/>
+      <w:bookmarkStart w:id="25" w:name="_Toc19682746"/>
+      <w:bookmarkStart w:id="26" w:name="_Toc32724765"/>
+      <w:bookmarkEnd w:id="18"/>
       <w:bookmarkEnd w:id="19"/>
+      <w:r>
+        <w:t xml:space="preserve"> of the SSAD</w:t>
+      </w:r>
       <w:bookmarkEnd w:id="20"/>
-      <w:r>
-        <w:t xml:space="preserve"> of the SSAD</w:t>
-      </w:r>
-      <w:bookmarkEnd w:id="21"/>
     </w:p>
     <w:p>
       <w:pPr>
@@ -4813,19 +4950,19 @@
       <w:pPr>
         <w:pStyle w:val="Heading4"/>
       </w:pPr>
-      <w:bookmarkStart w:id="28" w:name="_Toc279071878"/>
-      <w:bookmarkStart w:id="29" w:name="_Toc19682747"/>
-      <w:bookmarkStart w:id="30" w:name="_Toc32724766"/>
+      <w:bookmarkStart w:id="27" w:name="_Toc279071878"/>
+      <w:bookmarkStart w:id="28" w:name="_Toc19682747"/>
+      <w:bookmarkStart w:id="29" w:name="_Toc32724766"/>
+      <w:bookmarkEnd w:id="21"/>
       <w:bookmarkEnd w:id="22"/>
       <w:bookmarkEnd w:id="23"/>
       <w:bookmarkEnd w:id="24"/>
       <w:bookmarkEnd w:id="25"/>
       <w:bookmarkEnd w:id="26"/>
+      <w:r>
+        <w:t>Status of the SSAD</w:t>
+      </w:r>
       <w:bookmarkEnd w:id="27"/>
-      <w:r>
-        <w:t>Status of the SSAD</w:t>
-      </w:r>
-      <w:bookmarkEnd w:id="28"/>
     </w:p>
     <w:p>
       <w:pPr>
@@ -4927,23 +5064,23 @@
       <w:pPr>
         <w:pStyle w:val="Heading3"/>
       </w:pPr>
-      <w:bookmarkStart w:id="31" w:name="_Toc279071879"/>
+      <w:bookmarkStart w:id="30" w:name="_Toc279071879"/>
+      <w:bookmarkEnd w:id="28"/>
       <w:bookmarkEnd w:id="29"/>
+      <w:r>
+        <w:t>System Analysis</w:t>
+      </w:r>
       <w:bookmarkEnd w:id="30"/>
-      <w:r>
-        <w:t>System Analysis</w:t>
-      </w:r>
-      <w:bookmarkEnd w:id="31"/>
     </w:p>
     <w:p>
       <w:pPr>
         <w:pStyle w:val="Heading4"/>
       </w:pPr>
-      <w:bookmarkStart w:id="32" w:name="_Toc279071880"/>
+      <w:bookmarkStart w:id="31" w:name="_Toc279071880"/>
       <w:r>
         <w:t>System Analysis Overview</w:t>
       </w:r>
-      <w:bookmarkEnd w:id="32"/>
+      <w:bookmarkEnd w:id="31"/>
     </w:p>
     <w:p>
       <w:pPr>
@@ -5031,69 +5168,43 @@
       <w:pPr>
         <w:pStyle w:val="Caption"/>
       </w:pPr>
-      <w:bookmarkStart w:id="33" w:name="_Toc279071898"/>
+      <w:bookmarkStart w:id="32" w:name="_Toc279071898"/>
       <w:r>
         <w:t xml:space="preserve">Figure </w:t>
       </w:r>
-      <w:r>
-        <w:fldChar w:fldCharType="begin"/>
-      </w:r>
-      <w:r>
-        <w:instrText xml:space="preserve"> SEQ Figure \* ARABIC </w:instrText>
-      </w:r>
-      <w:r>
-        <w:fldChar w:fldCharType="separate"/>
-      </w:r>
-      <w:r>
-        <w:rPr>
-          <w:noProof/>
-        </w:rPr>
-        <w:t>1</w:t>
-      </w:r>
-      <w:r>
-        <w:rPr>
-          <w:noProof/>
-        </w:rPr>
-        <w:fldChar w:fldCharType="end"/>
-      </w:r>
+      <w:fldSimple w:instr=" SEQ Figure \* ARABIC ">
+        <w:r>
+          <w:rPr>
+            <w:noProof/>
+          </w:rPr>
+          <w:t>1</w:t>
+        </w:r>
+      </w:fldSimple>
       <w:r>
         <w:t>: System Context Diagram</w:t>
       </w:r>
-      <w:bookmarkEnd w:id="33"/>
+      <w:bookmarkEnd w:id="32"/>
     </w:p>
     <w:p>
       <w:pPr>
         <w:pStyle w:val="Caption"/>
       </w:pPr>
-      <w:bookmarkStart w:id="34" w:name="_Toc279071889"/>
+      <w:bookmarkStart w:id="33" w:name="_Toc279071889"/>
       <w:r>
         <w:t xml:space="preserve">Table </w:t>
       </w:r>
-      <w:r>
-        <w:fldChar w:fldCharType="begin"/>
-      </w:r>
-      <w:r>
-        <w:instrText xml:space="preserve"> SEQ Table \* ARABIC </w:instrText>
-      </w:r>
-      <w:r>
-        <w:fldChar w:fldCharType="separate"/>
-      </w:r>
-      <w:r>
-        <w:rPr>
-          <w:noProof/>
-        </w:rPr>
-        <w:t>1</w:t>
-      </w:r>
-      <w:r>
-        <w:rPr>
-          <w:noProof/>
-        </w:rPr>
-        <w:fldChar w:fldCharType="end"/>
-      </w:r>
+      <w:fldSimple w:instr=" SEQ Table \* ARABIC ">
+        <w:r>
+          <w:rPr>
+            <w:noProof/>
+          </w:rPr>
+          <w:t>1</w:t>
+        </w:r>
+      </w:fldSimple>
       <w:r>
         <w:t>: Actors Summary</w:t>
       </w:r>
-      <w:bookmarkEnd w:id="34"/>
+      <w:bookmarkEnd w:id="33"/>
     </w:p>
     <w:tbl>
       <w:tblPr>
@@ -5638,7 +5749,7 @@
       <w:pPr>
         <w:pStyle w:val="Caption"/>
       </w:pPr>
-      <w:bookmarkStart w:id="35" w:name="_Toc279071899"/>
+      <w:bookmarkStart w:id="34" w:name="_Toc279071899"/>
       <w:r>
         <w:t xml:space="preserve">Figure </w:t>
       </w:r>
@@ -5653,41 +5764,28 @@
       <w:r>
         <w:t>: Artifacts and Information Diagram</w:t>
       </w:r>
-      <w:bookmarkEnd w:id="35"/>
+      <w:bookmarkEnd w:id="34"/>
     </w:p>
     <w:p>
       <w:pPr>
         <w:pStyle w:val="Caption"/>
       </w:pPr>
-      <w:bookmarkStart w:id="36" w:name="_Toc279071890"/>
+      <w:bookmarkStart w:id="35" w:name="_Toc279071890"/>
       <w:r>
         <w:t xml:space="preserve">Table </w:t>
       </w:r>
-      <w:r>
-        <w:fldChar w:fldCharType="begin"/>
-      </w:r>
-      <w:r>
-        <w:instrText xml:space="preserve"> SEQ Table \* ARABIC </w:instrText>
-      </w:r>
-      <w:r>
-        <w:fldChar w:fldCharType="separate"/>
-      </w:r>
-      <w:r>
-        <w:rPr>
-          <w:noProof/>
-        </w:rPr>
-        <w:t>2</w:t>
-      </w:r>
-      <w:r>
-        <w:rPr>
-          <w:noProof/>
-        </w:rPr>
-        <w:fldChar w:fldCharType="end"/>
-      </w:r>
+      <w:fldSimple w:instr=" SEQ Table \* ARABIC ">
+        <w:r>
+          <w:rPr>
+            <w:noProof/>
+          </w:rPr>
+          <w:t>2</w:t>
+        </w:r>
+      </w:fldSimple>
       <w:r>
         <w:t>: Artifacts and Information Summary</w:t>
       </w:r>
-      <w:bookmarkEnd w:id="36"/>
+      <w:bookmarkEnd w:id="35"/>
     </w:p>
     <w:tbl>
       <w:tblPr>
@@ -6405,7 +6503,7 @@
           <w:szCs w:val="20"/>
         </w:rPr>
       </w:pPr>
-      <w:bookmarkStart w:id="37" w:name="_Toc279071900"/>
+      <w:bookmarkStart w:id="36" w:name="_Toc279071900"/>
       <w:r>
         <w:rPr>
           <w:rFonts w:ascii="Arial" w:eastAsia="Times New Roman" w:hAnsi="Arial" w:cs="Arial"/>
@@ -6473,7 +6571,7 @@
         </w:rPr>
         <w:t>: Use-Case Diagram for “We Are Trojans” Network System</w:t>
       </w:r>
-      <w:bookmarkEnd w:id="37"/>
+      <w:bookmarkEnd w:id="36"/>
     </w:p>
     <w:p>
       <w:pPr>
@@ -8783,7 +8881,27 @@
                       <w:sz w:val="18"/>
                       <w:szCs w:val="18"/>
                     </w:rPr>
-                    <w:t>The system finds some statements which can cause harm to the system.</w:t>
+                    <w:t xml:space="preserve">The system finds some </w:t>
+                  </w:r>
+                  <w:proofErr w:type="gramStart"/>
+                  <w:r>
+                    <w:rPr>
+                      <w:rFonts w:ascii="Times New Roman" w:eastAsia="Arial" w:hAnsi="Times New Roman"/>
+                      <w:color w:val="000000"/>
+                      <w:sz w:val="18"/>
+                      <w:szCs w:val="18"/>
+                    </w:rPr>
+                    <w:t>statements which</w:t>
+                  </w:r>
+                  <w:proofErr w:type="gramEnd"/>
+                  <w:r>
+                    <w:rPr>
+                      <w:rFonts w:ascii="Times New Roman" w:eastAsia="Arial" w:hAnsi="Times New Roman"/>
+                      <w:color w:val="000000"/>
+                      <w:sz w:val="18"/>
+                      <w:szCs w:val="18"/>
+                    </w:rPr>
+                    <w:t xml:space="preserve"> can cause harm to the system.</w:t>
                   </w:r>
                 </w:p>
               </w:tc>
@@ -10140,7 +10258,47 @@
                       <w:sz w:val="18"/>
                       <w:szCs w:val="18"/>
                     </w:rPr>
-                    <w:t>System can not find the relevant posts to the keywords. the system shows the “There is no relevance post” error</w:t>
+                    <w:t xml:space="preserve">System </w:t>
+                  </w:r>
+                  <w:proofErr w:type="gramStart"/>
+                  <w:r>
+                    <w:rPr>
+                      <w:rFonts w:ascii="Times New Roman" w:eastAsia="Arial" w:hAnsi="Times New Roman"/>
+                      <w:color w:val="000000"/>
+                      <w:sz w:val="18"/>
+                      <w:szCs w:val="18"/>
+                    </w:rPr>
+                    <w:t>can not</w:t>
+                  </w:r>
+                  <w:proofErr w:type="gramEnd"/>
+                  <w:r>
+                    <w:rPr>
+                      <w:rFonts w:ascii="Times New Roman" w:eastAsia="Arial" w:hAnsi="Times New Roman"/>
+                      <w:color w:val="000000"/>
+                      <w:sz w:val="18"/>
+                      <w:szCs w:val="18"/>
+                    </w:rPr>
+                    <w:t xml:space="preserve"> find the relevant posts to the keywords. </w:t>
+                  </w:r>
+                  <w:proofErr w:type="gramStart"/>
+                  <w:r>
+                    <w:rPr>
+                      <w:rFonts w:ascii="Times New Roman" w:eastAsia="Arial" w:hAnsi="Times New Roman"/>
+                      <w:color w:val="000000"/>
+                      <w:sz w:val="18"/>
+                      <w:szCs w:val="18"/>
+                    </w:rPr>
+                    <w:t>the</w:t>
+                  </w:r>
+                  <w:proofErr w:type="gramEnd"/>
+                  <w:r>
+                    <w:rPr>
+                      <w:rFonts w:ascii="Times New Roman" w:eastAsia="Arial" w:hAnsi="Times New Roman"/>
+                      <w:color w:val="000000"/>
+                      <w:sz w:val="18"/>
+                      <w:szCs w:val="18"/>
+                    </w:rPr>
+                    <w:t xml:space="preserve"> system shows the “There is no relevance post” error</w:t>
                   </w:r>
                 </w:p>
               </w:tc>
@@ -11395,7 +11553,38 @@
                 <w:sz w:val="18"/>
                 <w:szCs w:val="18"/>
               </w:rPr>
-              <w:t>2. The number of likes in that thread/post goes up by one. 3. Semester points and total points of the owner of the thread or post calculated. If the the post is less than one month old, the point will be in its pending period.</w:t>
+              <w:t xml:space="preserve">2. The number of likes in that thread/post goes up by one. 3. Semester points and total points of the owner of the thread or post calculated. If </w:t>
+            </w:r>
+            <w:proofErr w:type="gramStart"/>
+            <w:r>
+              <w:rPr>
+                <w:rFonts w:ascii="Times New Roman" w:eastAsia="Arial" w:hAnsi="Times New Roman"/>
+                <w:color w:val="000000"/>
+                <w:sz w:val="18"/>
+                <w:szCs w:val="18"/>
+              </w:rPr>
+              <w:t xml:space="preserve">the </w:t>
+            </w:r>
+            <w:proofErr w:type="spellStart"/>
+            <w:r>
+              <w:rPr>
+                <w:rFonts w:ascii="Times New Roman" w:eastAsia="Arial" w:hAnsi="Times New Roman"/>
+                <w:color w:val="000000"/>
+                <w:sz w:val="18"/>
+                <w:szCs w:val="18"/>
+              </w:rPr>
+              <w:t>the</w:t>
+            </w:r>
+            <w:proofErr w:type="spellEnd"/>
+            <w:proofErr w:type="gramEnd"/>
+            <w:r>
+              <w:rPr>
+                <w:rFonts w:ascii="Times New Roman" w:eastAsia="Arial" w:hAnsi="Times New Roman"/>
+                <w:color w:val="000000"/>
+                <w:sz w:val="18"/>
+                <w:szCs w:val="18"/>
+              </w:rPr>
+              <w:t xml:space="preserve"> post is less than one month old, the point will be in its pending period.</w:t>
             </w:r>
           </w:p>
         </w:tc>
@@ -13207,7 +13396,27 @@
                       <w:sz w:val="18"/>
                       <w:szCs w:val="18"/>
                     </w:rPr>
-                    <w:t xml:space="preserve">(or) </w:t>
+                    <w:t>(</w:t>
+                  </w:r>
+                  <w:proofErr w:type="gramStart"/>
+                  <w:r>
+                    <w:rPr>
+                      <w:rFonts w:ascii="Times New Roman" w:eastAsia="Arial" w:hAnsi="Times New Roman"/>
+                      <w:color w:val="000000"/>
+                      <w:sz w:val="18"/>
+                      <w:szCs w:val="18"/>
+                    </w:rPr>
+                    <w:t>or</w:t>
+                  </w:r>
+                  <w:proofErr w:type="gramEnd"/>
+                  <w:r>
+                    <w:rPr>
+                      <w:rFonts w:ascii="Times New Roman" w:eastAsia="Arial" w:hAnsi="Times New Roman"/>
+                      <w:color w:val="000000"/>
+                      <w:sz w:val="18"/>
+                      <w:szCs w:val="18"/>
+                    </w:rPr>
+                    <w:t xml:space="preserve">) </w:t>
                   </w:r>
                   <w:r>
                     <w:rPr>
@@ -14452,7 +14661,27 @@
                       <w:sz w:val="18"/>
                       <w:szCs w:val="18"/>
                     </w:rPr>
-                    <w:t xml:space="preserve">(or)  </w:t>
+                    <w:t>(</w:t>
+                  </w:r>
+                  <w:proofErr w:type="gramStart"/>
+                  <w:r>
+                    <w:rPr>
+                      <w:rFonts w:ascii="Times New Roman" w:eastAsia="Arial" w:hAnsi="Times New Roman"/>
+                      <w:color w:val="000000"/>
+                      <w:sz w:val="18"/>
+                      <w:szCs w:val="18"/>
+                    </w:rPr>
+                    <w:t>or</w:t>
+                  </w:r>
+                  <w:proofErr w:type="gramEnd"/>
+                  <w:r>
+                    <w:rPr>
+                      <w:rFonts w:ascii="Times New Roman" w:eastAsia="Arial" w:hAnsi="Times New Roman"/>
+                      <w:color w:val="000000"/>
+                      <w:sz w:val="18"/>
+                      <w:szCs w:val="18"/>
+                    </w:rPr>
+                    <w:t xml:space="preserve">)  </w:t>
                   </w:r>
                 </w:p>
                 <w:p>
@@ -18294,8 +18523,16 @@
               <w:rPr>
                 <w:rFonts w:ascii="Times New Roman" w:hAnsi="Times New Roman"/>
               </w:rPr>
-              <w:t>User can view the leaderboard</w:t>
-            </w:r>
+              <w:t xml:space="preserve">User can view the </w:t>
+            </w:r>
+            <w:proofErr w:type="spellStart"/>
+            <w:r>
+              <w:rPr>
+                <w:rFonts w:ascii="Times New Roman" w:hAnsi="Times New Roman"/>
+              </w:rPr>
+              <w:t>leaderboard</w:t>
+            </w:r>
+            <w:proofErr w:type="spellEnd"/>
           </w:p>
         </w:tc>
       </w:tr>
@@ -18423,8 +18660,19 @@
                 <w:sz w:val="18"/>
                 <w:szCs w:val="18"/>
               </w:rPr>
-              <w:t>UC08: User can view the leaderboard</w:t>
-            </w:r>
+              <w:t xml:space="preserve">UC08: User can view the </w:t>
+            </w:r>
+            <w:proofErr w:type="spellStart"/>
+            <w:r>
+              <w:rPr>
+                <w:rFonts w:ascii="Times New Roman" w:eastAsia="Arial" w:hAnsi="Times New Roman"/>
+                <w:color w:val="000000"/>
+                <w:sz w:val="18"/>
+                <w:szCs w:val="18"/>
+              </w:rPr>
+              <w:t>leaderboard</w:t>
+            </w:r>
+            <w:proofErr w:type="spellEnd"/>
           </w:p>
         </w:tc>
       </w:tr>
@@ -18491,7 +18739,47 @@
                 <w:sz w:val="18"/>
                 <w:szCs w:val="18"/>
               </w:rPr>
-              <w:t>To establish a competition among trojans and an incentive to encourage trojans to participate more on our system.</w:t>
+              <w:t xml:space="preserve">To establish a competition among </w:t>
+            </w:r>
+            <w:proofErr w:type="spellStart"/>
+            <w:r>
+              <w:rPr>
+                <w:rFonts w:ascii="Times New Roman" w:eastAsia="Arial" w:hAnsi="Times New Roman"/>
+                <w:color w:val="000000"/>
+                <w:sz w:val="18"/>
+                <w:szCs w:val="18"/>
+              </w:rPr>
+              <w:t>trojans</w:t>
+            </w:r>
+            <w:proofErr w:type="spellEnd"/>
+            <w:r>
+              <w:rPr>
+                <w:rFonts w:ascii="Times New Roman" w:eastAsia="Arial" w:hAnsi="Times New Roman"/>
+                <w:color w:val="000000"/>
+                <w:sz w:val="18"/>
+                <w:szCs w:val="18"/>
+              </w:rPr>
+              <w:t xml:space="preserve"> and an incentive to encourage </w:t>
+            </w:r>
+            <w:proofErr w:type="spellStart"/>
+            <w:r>
+              <w:rPr>
+                <w:rFonts w:ascii="Times New Roman" w:eastAsia="Arial" w:hAnsi="Times New Roman"/>
+                <w:color w:val="000000"/>
+                <w:sz w:val="18"/>
+                <w:szCs w:val="18"/>
+              </w:rPr>
+              <w:t>trojans</w:t>
+            </w:r>
+            <w:proofErr w:type="spellEnd"/>
+            <w:r>
+              <w:rPr>
+                <w:rFonts w:ascii="Times New Roman" w:eastAsia="Arial" w:hAnsi="Times New Roman"/>
+                <w:color w:val="000000"/>
+                <w:sz w:val="18"/>
+                <w:szCs w:val="18"/>
+              </w:rPr>
+              <w:t xml:space="preserve"> to participate more on our system.</w:t>
             </w:r>
           </w:p>
         </w:tc>
@@ -18579,7 +18867,47 @@
                 <w:sz w:val="18"/>
                 <w:szCs w:val="18"/>
               </w:rPr>
-              <w:t xml:space="preserve">The leaderboard should have a search functionality, for user to find specific friends. </w:t>
+              <w:t xml:space="preserve">The </w:t>
+            </w:r>
+            <w:proofErr w:type="spellStart"/>
+            <w:r>
+              <w:rPr>
+                <w:rFonts w:ascii="Times New Roman" w:eastAsia="Arial" w:hAnsi="Times New Roman"/>
+                <w:color w:val="000000"/>
+                <w:sz w:val="18"/>
+                <w:szCs w:val="18"/>
+              </w:rPr>
+              <w:t>leaderboard</w:t>
+            </w:r>
+            <w:proofErr w:type="spellEnd"/>
+            <w:r>
+              <w:rPr>
+                <w:rFonts w:ascii="Times New Roman" w:eastAsia="Arial" w:hAnsi="Times New Roman"/>
+                <w:color w:val="000000"/>
+                <w:sz w:val="18"/>
+                <w:szCs w:val="18"/>
+              </w:rPr>
+              <w:t xml:space="preserve"> should have </w:t>
+            </w:r>
+            <w:proofErr w:type="gramStart"/>
+            <w:r>
+              <w:rPr>
+                <w:rFonts w:ascii="Times New Roman" w:eastAsia="Arial" w:hAnsi="Times New Roman"/>
+                <w:color w:val="000000"/>
+                <w:sz w:val="18"/>
+                <w:szCs w:val="18"/>
+              </w:rPr>
+              <w:t>a search</w:t>
+            </w:r>
+            <w:proofErr w:type="gramEnd"/>
+            <w:r>
+              <w:rPr>
+                <w:rFonts w:ascii="Times New Roman" w:eastAsia="Arial" w:hAnsi="Times New Roman"/>
+                <w:color w:val="000000"/>
+                <w:sz w:val="18"/>
+                <w:szCs w:val="18"/>
+              </w:rPr>
+              <w:t xml:space="preserve"> functionality, for user to find specific friends. </w:t>
             </w:r>
           </w:p>
           <w:p>
@@ -18658,7 +18986,27 @@
                 <w:sz w:val="18"/>
                 <w:szCs w:val="18"/>
               </w:rPr>
-              <w:t>The user has entered the url for our web-application</w:t>
+              <w:t xml:space="preserve">The user has entered the </w:t>
+            </w:r>
+            <w:proofErr w:type="spellStart"/>
+            <w:r>
+              <w:rPr>
+                <w:rFonts w:ascii="Times New Roman" w:eastAsia="Arial" w:hAnsi="Times New Roman"/>
+                <w:color w:val="000000"/>
+                <w:sz w:val="18"/>
+                <w:szCs w:val="18"/>
+              </w:rPr>
+              <w:t>url</w:t>
+            </w:r>
+            <w:proofErr w:type="spellEnd"/>
+            <w:r>
+              <w:rPr>
+                <w:rFonts w:ascii="Times New Roman" w:eastAsia="Arial" w:hAnsi="Times New Roman"/>
+                <w:color w:val="000000"/>
+                <w:sz w:val="18"/>
+                <w:szCs w:val="18"/>
+              </w:rPr>
+              <w:t xml:space="preserve"> for our web-application</w:t>
             </w:r>
           </w:p>
         </w:tc>
@@ -18860,7 +19208,27 @@
                       <w:sz w:val="18"/>
                       <w:szCs w:val="18"/>
                     </w:rPr>
-                    <w:t>The user enters the url of our web-page</w:t>
+                    <w:t xml:space="preserve">The user enters the </w:t>
+                  </w:r>
+                  <w:proofErr w:type="spellStart"/>
+                  <w:r>
+                    <w:rPr>
+                      <w:rFonts w:ascii="Times New Roman" w:eastAsia="Arial" w:hAnsi="Times New Roman"/>
+                      <w:color w:val="000000"/>
+                      <w:sz w:val="18"/>
+                      <w:szCs w:val="18"/>
+                    </w:rPr>
+                    <w:t>url</w:t>
+                  </w:r>
+                  <w:proofErr w:type="spellEnd"/>
+                  <w:r>
+                    <w:rPr>
+                      <w:rFonts w:ascii="Times New Roman" w:eastAsia="Arial" w:hAnsi="Times New Roman"/>
+                      <w:color w:val="000000"/>
+                      <w:sz w:val="18"/>
+                      <w:szCs w:val="18"/>
+                    </w:rPr>
+                    <w:t xml:space="preserve"> of our web-page</w:t>
                   </w:r>
                 </w:p>
               </w:tc>
@@ -19042,7 +19410,27 @@
                       <w:sz w:val="18"/>
                       <w:szCs w:val="18"/>
                     </w:rPr>
-                    <w:t>There is a leaderboard on our homepage for user to view the participants ranking and points</w:t>
+                    <w:t xml:space="preserve">There is a </w:t>
+                  </w:r>
+                  <w:proofErr w:type="spellStart"/>
+                  <w:r>
+                    <w:rPr>
+                      <w:rFonts w:ascii="Times New Roman" w:eastAsia="Arial" w:hAnsi="Times New Roman"/>
+                      <w:color w:val="000000"/>
+                      <w:sz w:val="18"/>
+                      <w:szCs w:val="18"/>
+                    </w:rPr>
+                    <w:t>leaderboard</w:t>
+                  </w:r>
+                  <w:proofErr w:type="spellEnd"/>
+                  <w:r>
+                    <w:rPr>
+                      <w:rFonts w:ascii="Times New Roman" w:eastAsia="Arial" w:hAnsi="Times New Roman"/>
+                      <w:color w:val="000000"/>
+                      <w:sz w:val="18"/>
+                      <w:szCs w:val="18"/>
+                    </w:rPr>
+                    <w:t xml:space="preserve"> on our homepage for user to view the participants ranking and points</w:t>
                   </w:r>
                 </w:p>
               </w:tc>
@@ -19110,7 +19498,25 @@
                 <w:color w:val="000000"/>
                 <w:sz w:val="13"/>
               </w:rPr>
-              <w:t>The user is on the system homepage, and is able to view the leaderboard.</w:t>
+              <w:t xml:space="preserve">The user is on the system homepage, and is able to view the </w:t>
+            </w:r>
+            <w:proofErr w:type="spellStart"/>
+            <w:r>
+              <w:rPr>
+                <w:rFonts w:ascii="Times New Roman" w:eastAsia="Arial" w:hAnsi="Times New Roman"/>
+                <w:color w:val="000000"/>
+                <w:sz w:val="13"/>
+              </w:rPr>
+              <w:t>leaderboard</w:t>
+            </w:r>
+            <w:proofErr w:type="spellEnd"/>
+            <w:r>
+              <w:rPr>
+                <w:rFonts w:ascii="Times New Roman" w:eastAsia="Arial" w:hAnsi="Times New Roman"/>
+                <w:color w:val="000000"/>
+                <w:sz w:val="13"/>
+              </w:rPr>
+              <w:t>.</w:t>
             </w:r>
           </w:p>
         </w:tc>
@@ -19305,7 +19711,27 @@
                       <w:sz w:val="18"/>
                       <w:szCs w:val="18"/>
                     </w:rPr>
-                    <w:t>The user enters the url of our web-page</w:t>
+                    <w:t xml:space="preserve">The user enters the </w:t>
+                  </w:r>
+                  <w:proofErr w:type="spellStart"/>
+                  <w:r>
+                    <w:rPr>
+                      <w:rFonts w:ascii="Times New Roman" w:eastAsia="Arial" w:hAnsi="Times New Roman"/>
+                      <w:color w:val="000000"/>
+                      <w:sz w:val="18"/>
+                      <w:szCs w:val="18"/>
+                    </w:rPr>
+                    <w:t>url</w:t>
+                  </w:r>
+                  <w:proofErr w:type="spellEnd"/>
+                  <w:r>
+                    <w:rPr>
+                      <w:rFonts w:ascii="Times New Roman" w:eastAsia="Arial" w:hAnsi="Times New Roman"/>
+                      <w:color w:val="000000"/>
+                      <w:sz w:val="18"/>
+                      <w:szCs w:val="18"/>
+                    </w:rPr>
+                    <w:t xml:space="preserve"> of our web-page</w:t>
                   </w:r>
                 </w:p>
               </w:tc>
@@ -19487,7 +19913,27 @@
                       <w:sz w:val="18"/>
                       <w:szCs w:val="18"/>
                     </w:rPr>
-                    <w:t>There is no leaderboard on homepage</w:t>
+                    <w:t xml:space="preserve">There is no </w:t>
+                  </w:r>
+                  <w:proofErr w:type="spellStart"/>
+                  <w:r>
+                    <w:rPr>
+                      <w:rFonts w:ascii="Times New Roman" w:eastAsia="Arial" w:hAnsi="Times New Roman"/>
+                      <w:color w:val="000000"/>
+                      <w:sz w:val="18"/>
+                      <w:szCs w:val="18"/>
+                    </w:rPr>
+                    <w:t>leaderboard</w:t>
+                  </w:r>
+                  <w:proofErr w:type="spellEnd"/>
+                  <w:r>
+                    <w:rPr>
+                      <w:rFonts w:ascii="Times New Roman" w:eastAsia="Arial" w:hAnsi="Times New Roman"/>
+                      <w:color w:val="000000"/>
+                      <w:sz w:val="18"/>
+                      <w:szCs w:val="18"/>
+                    </w:rPr>
+                    <w:t xml:space="preserve"> on homepage</w:t>
                   </w:r>
                 </w:p>
               </w:tc>
@@ -19692,7 +20138,27 @@
                       <w:sz w:val="18"/>
                       <w:szCs w:val="18"/>
                     </w:rPr>
-                    <w:t>The user enters the url of our web-page</w:t>
+                    <w:t xml:space="preserve">The user enters the </w:t>
+                  </w:r>
+                  <w:proofErr w:type="spellStart"/>
+                  <w:r>
+                    <w:rPr>
+                      <w:rFonts w:ascii="Times New Roman" w:eastAsia="Arial" w:hAnsi="Times New Roman"/>
+                      <w:color w:val="000000"/>
+                      <w:sz w:val="18"/>
+                      <w:szCs w:val="18"/>
+                    </w:rPr>
+                    <w:t>url</w:t>
+                  </w:r>
+                  <w:proofErr w:type="spellEnd"/>
+                  <w:r>
+                    <w:rPr>
+                      <w:rFonts w:ascii="Times New Roman" w:eastAsia="Arial" w:hAnsi="Times New Roman"/>
+                      <w:color w:val="000000"/>
+                      <w:sz w:val="18"/>
+                      <w:szCs w:val="18"/>
+                    </w:rPr>
+                    <w:t xml:space="preserve"> of our web-page</w:t>
                   </w:r>
                 </w:p>
               </w:tc>
@@ -20111,7 +20577,27 @@
                 <w:sz w:val="18"/>
                 <w:szCs w:val="18"/>
               </w:rPr>
-              <w:t xml:space="preserve">This allows user to choose what information he/she wants to share on our system for fellow trojans to view </w:t>
+              <w:t xml:space="preserve">This allows user to choose what information he/she wants to share on our system for fellow </w:t>
+            </w:r>
+            <w:proofErr w:type="spellStart"/>
+            <w:r>
+              <w:rPr>
+                <w:rFonts w:ascii="Times New Roman" w:eastAsia="Arial" w:hAnsi="Times New Roman"/>
+                <w:color w:val="000000"/>
+                <w:sz w:val="18"/>
+                <w:szCs w:val="18"/>
+              </w:rPr>
+              <w:t>trojans</w:t>
+            </w:r>
+            <w:proofErr w:type="spellEnd"/>
+            <w:r>
+              <w:rPr>
+                <w:rFonts w:ascii="Times New Roman" w:eastAsia="Arial" w:hAnsi="Times New Roman"/>
+                <w:color w:val="000000"/>
+                <w:sz w:val="18"/>
+                <w:szCs w:val="18"/>
+              </w:rPr>
+              <w:t xml:space="preserve"> to view </w:t>
             </w:r>
           </w:p>
           <w:p>
@@ -22741,11 +23227,11 @@
       <w:pPr>
         <w:pStyle w:val="Heading4"/>
       </w:pPr>
-      <w:bookmarkStart w:id="38" w:name="_Toc279071881"/>
+      <w:bookmarkStart w:id="37" w:name="_Toc279071881"/>
       <w:r>
         <w:t>System Analysis Rationale</w:t>
       </w:r>
-      <w:bookmarkEnd w:id="38"/>
+      <w:bookmarkEnd w:id="37"/>
     </w:p>
     <w:p>
       <w:pPr>
@@ -22781,21 +23267,21 @@
       <w:pPr>
         <w:pStyle w:val="Heading3"/>
       </w:pPr>
-      <w:bookmarkStart w:id="39" w:name="_Toc279071882"/>
+      <w:bookmarkStart w:id="38" w:name="_Toc279071882"/>
       <w:r>
         <w:t>Technology-Independent Model</w:t>
       </w:r>
-      <w:bookmarkEnd w:id="39"/>
+      <w:bookmarkEnd w:id="38"/>
     </w:p>
     <w:p>
       <w:pPr>
         <w:pStyle w:val="Heading4"/>
       </w:pPr>
-      <w:bookmarkStart w:id="40" w:name="_Toc279071883"/>
+      <w:bookmarkStart w:id="39" w:name="_Toc279071883"/>
       <w:r>
         <w:t>Design Overview</w:t>
       </w:r>
-      <w:bookmarkEnd w:id="40"/>
+      <w:bookmarkEnd w:id="39"/>
     </w:p>
     <w:p>
       <w:pPr>
@@ -22890,7 +23376,7 @@
         </w:rPr>
         <w:br/>
       </w:r>
-      <w:bookmarkStart w:id="41" w:name="_Toc279071901"/>
+      <w:bookmarkStart w:id="40" w:name="_Toc279071901"/>
       <w:r>
         <w:rPr>
           <w:rFonts w:ascii="Arial" w:eastAsia="Times New Roman" w:hAnsi="Arial" w:cs="Arial"/>
@@ -22958,7 +23444,7 @@
         </w:rPr>
         <w:t>: Hardware Component Class Diagram</w:t>
       </w:r>
-      <w:bookmarkEnd w:id="41"/>
+      <w:bookmarkEnd w:id="40"/>
     </w:p>
     <w:p>
       <w:pPr>
@@ -23042,7 +23528,7 @@
           <w:szCs w:val="20"/>
         </w:rPr>
       </w:pPr>
-      <w:bookmarkStart w:id="42" w:name="_Toc279071902"/>
+      <w:bookmarkStart w:id="41" w:name="_Toc279071902"/>
       <w:r>
         <w:rPr>
           <w:rFonts w:ascii="Arial" w:eastAsia="Times New Roman" w:hAnsi="Arial" w:cs="Arial"/>
@@ -23110,7 +23596,7 @@
         </w:rPr>
         <w:t>: Software Component Class Diagram</w:t>
       </w:r>
-      <w:bookmarkEnd w:id="42"/>
+      <w:bookmarkEnd w:id="41"/>
     </w:p>
     <w:p/>
     <w:p>
@@ -23131,10 +23617,10 @@
           <w:szCs w:val="23"/>
         </w:rPr>
         <w:drawing>
-          <wp:inline distT="0" distB="0" distL="0" distR="0" wp14:anchorId="0CB96535" wp14:editId="3F6C60E5">
-            <wp:extent cx="6228715" cy="2054225"/>
-            <wp:effectExtent l="0" t="0" r="0" b="3175"/>
-            <wp:docPr id="12" name="Picture 12" descr="eploymentDiagram.png"/>
+          <wp:inline distT="0" distB="0" distL="0" distR="0" wp14:anchorId="0CB96535" wp14:editId="187F5690">
+            <wp:extent cx="5634795" cy="3516505"/>
+            <wp:effectExtent l="0" t="0" r="4445" b="0"/>
+            <wp:docPr id="12" name="Picture 12"/>
             <wp:cNvGraphicFramePr>
               <a:graphicFrameLocks xmlns:a="http://schemas.openxmlformats.org/drawingml/2006/main" noChangeAspect="1"/>
             </wp:cNvGraphicFramePr>
@@ -23155,7 +23641,6 @@
                         </a:ext>
                       </a:extLst>
                     </a:blip>
-                    <a:srcRect/>
                     <a:stretch>
                       <a:fillRect/>
                     </a:stretch>
@@ -23163,7 +23648,7 @@
                   <pic:spPr bwMode="auto">
                     <a:xfrm>
                       <a:off x="0" y="0"/>
-                      <a:ext cx="6228715" cy="2054225"/>
+                      <a:ext cx="5637324" cy="3518083"/>
                     </a:xfrm>
                     <a:prstGeom prst="rect">
                       <a:avLst/>
@@ -23190,7 +23675,7 @@
           <w:szCs w:val="20"/>
         </w:rPr>
       </w:pPr>
-      <w:bookmarkStart w:id="43" w:name="_Toc279071903"/>
+      <w:bookmarkStart w:id="42" w:name="_Toc279071903"/>
       <w:r>
         <w:rPr>
           <w:rFonts w:ascii="Arial" w:eastAsia="Times New Roman" w:hAnsi="Arial" w:cs="Arial"/>
@@ -23258,14 +23743,14 @@
         </w:rPr>
         <w:t>: Deployment Diagram</w:t>
       </w:r>
-      <w:bookmarkEnd w:id="43"/>
+      <w:bookmarkEnd w:id="42"/>
     </w:p>
     <w:p/>
     <w:p>
       <w:pPr>
         <w:pStyle w:val="Caption"/>
       </w:pPr>
-      <w:bookmarkStart w:id="44" w:name="_Toc279071891"/>
+      <w:bookmarkStart w:id="43" w:name="_Toc279071891"/>
       <w:r>
         <w:t xml:space="preserve">Table </w:t>
       </w:r>
@@ -23280,7 +23765,7 @@
       <w:r>
         <w:t>: Hardware Component Description</w:t>
       </w:r>
-      <w:bookmarkEnd w:id="44"/>
+      <w:bookmarkEnd w:id="43"/>
     </w:p>
     <w:tbl>
       <w:tblPr>
@@ -23627,7 +24112,7 @@
       <w:pPr>
         <w:pStyle w:val="Caption"/>
       </w:pPr>
-      <w:bookmarkStart w:id="45" w:name="_Toc279071892"/>
+      <w:bookmarkStart w:id="44" w:name="_Toc279071892"/>
       <w:r>
         <w:t xml:space="preserve">Table </w:t>
       </w:r>
@@ -23642,7 +24127,7 @@
       <w:r>
         <w:t>: Software Component Description</w:t>
       </w:r>
-      <w:bookmarkEnd w:id="45"/>
+      <w:bookmarkEnd w:id="44"/>
     </w:p>
     <w:tbl>
       <w:tblPr>
@@ -24833,7 +25318,7 @@
           <w:szCs w:val="20"/>
         </w:rPr>
       </w:pPr>
-      <w:bookmarkStart w:id="46" w:name="_Toc279071904"/>
+      <w:bookmarkStart w:id="45" w:name="_Toc279071904"/>
       <w:r>
         <w:rPr>
           <w:rFonts w:ascii="Arial" w:eastAsia="Times New Roman" w:hAnsi="Arial" w:cs="Arial"/>
@@ -24901,7 +25386,7 @@
         </w:rPr>
         <w:t>: Design Class Diagram</w:t>
       </w:r>
-      <w:bookmarkEnd w:id="46"/>
+      <w:bookmarkEnd w:id="45"/>
     </w:p>
     <w:p>
       <w:pPr>
@@ -24939,7 +25424,7 @@
       <w:pPr>
         <w:pStyle w:val="Caption"/>
       </w:pPr>
-      <w:bookmarkStart w:id="47" w:name="_Toc279071893"/>
+      <w:bookmarkStart w:id="46" w:name="_Toc279071893"/>
       <w:r>
         <w:t xml:space="preserve">Table </w:t>
       </w:r>
@@ -24954,7 +25439,7 @@
       <w:r>
         <w:t>: Design Class Description</w:t>
       </w:r>
-      <w:bookmarkEnd w:id="47"/>
+      <w:bookmarkEnd w:id="46"/>
     </w:p>
     <w:tbl>
       <w:tblPr>
@@ -25049,6 +25534,7 @@
                 <w:szCs w:val="22"/>
               </w:rPr>
             </w:pPr>
+            <w:proofErr w:type="spellStart"/>
             <w:r>
               <w:rPr>
                 <w:rFonts w:eastAsia="Times New Roman"/>
@@ -25058,6 +25544,7 @@
               </w:rPr>
               <w:t>ThreadCategory</w:t>
             </w:r>
+            <w:proofErr w:type="spellEnd"/>
           </w:p>
           <w:p>
             <w:pPr>
@@ -25383,6 +25870,7 @@
                 <w:szCs w:val="22"/>
               </w:rPr>
             </w:pPr>
+            <w:proofErr w:type="spellStart"/>
             <w:r>
               <w:rPr>
                 <w:rFonts w:eastAsia="Times New Roman"/>
@@ -25392,6 +25880,7 @@
               </w:rPr>
               <w:t>ItemCategory</w:t>
             </w:r>
+            <w:proofErr w:type="spellEnd"/>
           </w:p>
           <w:p>
             <w:pPr>
@@ -25583,6 +26072,7 @@
                 <w:szCs w:val="22"/>
               </w:rPr>
             </w:pPr>
+            <w:proofErr w:type="spellStart"/>
             <w:r>
               <w:rPr>
                 <w:rFonts w:eastAsia="Times New Roman"/>
@@ -25592,6 +26082,7 @@
               </w:rPr>
               <w:t>SearchUtil</w:t>
             </w:r>
+            <w:proofErr w:type="spellEnd"/>
           </w:p>
           <w:p>
             <w:pPr>
@@ -25947,6 +26438,7 @@
                 <w:szCs w:val="22"/>
               </w:rPr>
             </w:pPr>
+            <w:proofErr w:type="spellStart"/>
             <w:r>
               <w:rPr>
                 <w:rFonts w:eastAsia="Times New Roman"/>
@@ -25956,6 +26448,7 @@
               </w:rPr>
               <w:t>ForumController</w:t>
             </w:r>
+            <w:proofErr w:type="spellEnd"/>
           </w:p>
         </w:tc>
         <w:tc>
@@ -26028,6 +26521,7 @@
                 <w:szCs w:val="22"/>
               </w:rPr>
             </w:pPr>
+            <w:proofErr w:type="spellStart"/>
             <w:r>
               <w:rPr>
                 <w:rFonts w:eastAsia="Times New Roman"/>
@@ -26037,6 +26531,7 @@
               </w:rPr>
               <w:t>ThreadController</w:t>
             </w:r>
+            <w:proofErr w:type="spellEnd"/>
           </w:p>
           <w:p>
             <w:pPr>
@@ -26119,6 +26614,7 @@
                 <w:szCs w:val="22"/>
               </w:rPr>
             </w:pPr>
+            <w:proofErr w:type="spellStart"/>
             <w:r>
               <w:rPr>
                 <w:rFonts w:eastAsia="Times New Roman"/>
@@ -26128,6 +26624,7 @@
               </w:rPr>
               <w:t>PostController</w:t>
             </w:r>
+            <w:proofErr w:type="spellEnd"/>
           </w:p>
           <w:p>
             <w:pPr>
@@ -26210,6 +26707,7 @@
                 <w:szCs w:val="22"/>
               </w:rPr>
             </w:pPr>
+            <w:proofErr w:type="spellStart"/>
             <w:r>
               <w:rPr>
                 <w:rFonts w:eastAsia="Times New Roman"/>
@@ -26219,6 +26717,7 @@
               </w:rPr>
               <w:t>EventController</w:t>
             </w:r>
+            <w:proofErr w:type="spellEnd"/>
           </w:p>
           <w:p>
             <w:pPr>
@@ -26301,6 +26800,7 @@
                 <w:szCs w:val="22"/>
               </w:rPr>
             </w:pPr>
+            <w:proofErr w:type="spellStart"/>
             <w:r>
               <w:rPr>
                 <w:rFonts w:eastAsia="Times New Roman"/>
@@ -26310,6 +26810,7 @@
               </w:rPr>
               <w:t>ItemCategoryController</w:t>
             </w:r>
+            <w:proofErr w:type="spellEnd"/>
           </w:p>
           <w:p>
             <w:pPr>
@@ -26392,6 +26893,7 @@
                 <w:szCs w:val="22"/>
               </w:rPr>
             </w:pPr>
+            <w:proofErr w:type="spellStart"/>
             <w:r>
               <w:rPr>
                 <w:rFonts w:eastAsia="Times New Roman"/>
@@ -26401,6 +26903,7 @@
               </w:rPr>
               <w:t>ItemController</w:t>
             </w:r>
+            <w:proofErr w:type="spellEnd"/>
           </w:p>
           <w:p>
             <w:pPr>
@@ -26483,6 +26986,7 @@
                 <w:szCs w:val="22"/>
               </w:rPr>
             </w:pPr>
+            <w:proofErr w:type="spellStart"/>
             <w:r>
               <w:rPr>
                 <w:rFonts w:eastAsia="Times New Roman"/>
@@ -26492,6 +26996,7 @@
               </w:rPr>
               <w:t>UserController</w:t>
             </w:r>
+            <w:proofErr w:type="spellEnd"/>
           </w:p>
           <w:p>
             <w:pPr>
@@ -26574,6 +27079,7 @@
                 <w:szCs w:val="22"/>
               </w:rPr>
             </w:pPr>
+            <w:proofErr w:type="spellStart"/>
             <w:r>
               <w:rPr>
                 <w:rFonts w:eastAsia="Times New Roman"/>
@@ -26583,6 +27089,7 @@
               </w:rPr>
               <w:t>StoreController</w:t>
             </w:r>
+            <w:proofErr w:type="spellEnd"/>
           </w:p>
           <w:p>
             <w:pPr>
@@ -26665,6 +27172,7 @@
                 <w:szCs w:val="22"/>
               </w:rPr>
             </w:pPr>
+            <w:proofErr w:type="spellStart"/>
             <w:r>
               <w:rPr>
                 <w:rFonts w:eastAsia="Times New Roman"/>
@@ -26674,6 +27182,7 @@
               </w:rPr>
               <w:t>NotificationController</w:t>
             </w:r>
+            <w:proofErr w:type="spellEnd"/>
           </w:p>
           <w:p>
             <w:pPr>
@@ -26834,7 +27343,7 @@
       <w:pPr>
         <w:pStyle w:val="Caption"/>
       </w:pPr>
-      <w:bookmarkStart w:id="48" w:name="_Toc279071905"/>
+      <w:bookmarkStart w:id="47" w:name="_Toc279071905"/>
       <w:r>
         <w:t xml:space="preserve">Figure </w:t>
       </w:r>
@@ -26879,7 +27388,7 @@
       <w:r>
         <w:t xml:space="preserve"> of Liking Thread</w:t>
       </w:r>
-      <w:bookmarkEnd w:id="48"/>
+      <w:bookmarkEnd w:id="47"/>
     </w:p>
     <w:p>
       <w:pPr>
@@ -26958,7 +27467,7 @@
           <w:szCs w:val="20"/>
         </w:rPr>
       </w:pPr>
-      <w:bookmarkStart w:id="49" w:name="_Toc279071906"/>
+      <w:bookmarkStart w:id="48" w:name="_Toc279071906"/>
       <w:r>
         <w:rPr>
           <w:rFonts w:ascii="Arial" w:eastAsia="Times New Roman" w:hAnsi="Arial" w:cs="Arial"/>
@@ -27026,18 +27535,18 @@
         </w:rPr>
         <w:t>: Process Realization Diagram of Creating Thread</w:t>
       </w:r>
-      <w:bookmarkEnd w:id="49"/>
+      <w:bookmarkEnd w:id="48"/>
     </w:p>
     <w:p/>
     <w:p>
       <w:pPr>
         <w:pStyle w:val="Heading4"/>
       </w:pPr>
-      <w:bookmarkStart w:id="50" w:name="_Toc279071884"/>
+      <w:bookmarkStart w:id="49" w:name="_Toc279071884"/>
       <w:r>
         <w:t>Design Rationale</w:t>
       </w:r>
-      <w:bookmarkEnd w:id="50"/>
+      <w:bookmarkEnd w:id="49"/>
     </w:p>
     <w:p>
       <w:pPr>
@@ -27101,12 +27610,14 @@
           <w:color w:val="000000"/>
         </w:rPr>
       </w:pPr>
+      <w:proofErr w:type="spellStart"/>
       <w:r>
         <w:rPr>
           <w:color w:val="000000"/>
         </w:rPr>
         <w:t>ThreadCategory</w:t>
       </w:r>
+      <w:proofErr w:type="spellEnd"/>
     </w:p>
     <w:p>
       <w:pPr>
@@ -27173,12 +27684,14 @@
           <w:color w:val="000000"/>
         </w:rPr>
       </w:pPr>
+      <w:proofErr w:type="spellStart"/>
       <w:r>
         <w:rPr>
           <w:color w:val="000000"/>
         </w:rPr>
         <w:t>ItemCategory</w:t>
       </w:r>
+      <w:proofErr w:type="spellEnd"/>
     </w:p>
     <w:p>
       <w:pPr>
@@ -27209,12 +27722,14 @@
           <w:color w:val="000000"/>
         </w:rPr>
       </w:pPr>
+      <w:proofErr w:type="spellStart"/>
       <w:r>
         <w:rPr>
           <w:color w:val="000000"/>
         </w:rPr>
         <w:t>SearchUtil</w:t>
       </w:r>
+      <w:proofErr w:type="spellEnd"/>
     </w:p>
     <w:p>
       <w:pPr>
@@ -27341,12 +27856,14 @@
           <w:color w:val="000000"/>
         </w:rPr>
       </w:pPr>
+      <w:proofErr w:type="spellStart"/>
       <w:r>
         <w:rPr>
           <w:color w:val="000000"/>
         </w:rPr>
         <w:t>ForumController</w:t>
       </w:r>
+      <w:proofErr w:type="spellEnd"/>
     </w:p>
     <w:p>
       <w:pPr>
@@ -27359,12 +27876,14 @@
           <w:color w:val="000000"/>
         </w:rPr>
       </w:pPr>
+      <w:proofErr w:type="spellStart"/>
       <w:r>
         <w:rPr>
           <w:color w:val="000000"/>
         </w:rPr>
         <w:t>ThreadController</w:t>
       </w:r>
+      <w:proofErr w:type="spellEnd"/>
     </w:p>
     <w:p>
       <w:pPr>
@@ -27377,12 +27896,14 @@
           <w:color w:val="000000"/>
         </w:rPr>
       </w:pPr>
+      <w:proofErr w:type="spellStart"/>
       <w:r>
         <w:rPr>
           <w:color w:val="000000"/>
         </w:rPr>
         <w:t>PostController</w:t>
       </w:r>
+      <w:proofErr w:type="spellEnd"/>
     </w:p>
     <w:p>
       <w:pPr>
@@ -27395,12 +27916,14 @@
           <w:color w:val="000000"/>
         </w:rPr>
       </w:pPr>
+      <w:proofErr w:type="spellStart"/>
       <w:r>
         <w:rPr>
           <w:color w:val="000000"/>
         </w:rPr>
         <w:t>EventController</w:t>
       </w:r>
+      <w:proofErr w:type="spellEnd"/>
     </w:p>
     <w:p>
       <w:pPr>
@@ -27413,12 +27936,14 @@
           <w:color w:val="000000"/>
         </w:rPr>
       </w:pPr>
+      <w:proofErr w:type="spellStart"/>
       <w:r>
         <w:rPr>
           <w:color w:val="000000"/>
         </w:rPr>
         <w:t>PostController</w:t>
       </w:r>
+      <w:proofErr w:type="spellEnd"/>
     </w:p>
     <w:p>
       <w:pPr>
@@ -27431,12 +27956,14 @@
           <w:color w:val="000000"/>
         </w:rPr>
       </w:pPr>
+      <w:proofErr w:type="spellStart"/>
       <w:r>
         <w:rPr>
           <w:color w:val="000000"/>
         </w:rPr>
         <w:t>ItemController</w:t>
       </w:r>
+      <w:proofErr w:type="spellEnd"/>
     </w:p>
     <w:p>
       <w:pPr>
@@ -27449,12 +27976,14 @@
           <w:color w:val="000000"/>
         </w:rPr>
       </w:pPr>
+      <w:proofErr w:type="spellStart"/>
       <w:r>
         <w:rPr>
           <w:color w:val="000000"/>
         </w:rPr>
         <w:t>UserController</w:t>
       </w:r>
+      <w:proofErr w:type="spellEnd"/>
     </w:p>
     <w:p>
       <w:pPr>
@@ -27467,12 +27996,14 @@
           <w:color w:val="000000"/>
         </w:rPr>
       </w:pPr>
+      <w:proofErr w:type="spellStart"/>
       <w:r>
         <w:rPr>
           <w:color w:val="000000"/>
         </w:rPr>
         <w:t>StoreController</w:t>
       </w:r>
+      <w:proofErr w:type="spellEnd"/>
     </w:p>
     <w:p>
       <w:pPr>
@@ -27485,12 +28016,14 @@
           <w:color w:val="000000"/>
         </w:rPr>
       </w:pPr>
+      <w:proofErr w:type="spellStart"/>
       <w:r>
         <w:rPr>
           <w:color w:val="000000"/>
         </w:rPr>
         <w:t>NotificationController</w:t>
       </w:r>
+      <w:proofErr w:type="spellEnd"/>
     </w:p>
     <w:p>
       <w:pPr>
@@ -27525,20 +28058,22 @@
       <w:pPr>
         <w:pStyle w:val="Heading3"/>
       </w:pPr>
-      <w:bookmarkStart w:id="51" w:name="_Toc279071885"/>
+      <w:bookmarkStart w:id="50" w:name="_Toc279071885"/>
       <w:r>
         <w:t>Technology-Specific System Design</w:t>
       </w:r>
-      <w:bookmarkEnd w:id="51"/>
+      <w:bookmarkEnd w:id="50"/>
     </w:p>
     <w:p>
       <w:pPr>
         <w:pStyle w:val="Heading4"/>
       </w:pPr>
-      <w:bookmarkStart w:id="52" w:name="_Toc279071886"/>
+      <w:bookmarkStart w:id="51" w:name="_Toc279071886"/>
       <w:r>
         <w:t>Design Overview</w:t>
       </w:r>
+      <w:bookmarkStart w:id="52" w:name="_GoBack"/>
+      <w:bookmarkEnd w:id="51"/>
       <w:bookmarkEnd w:id="52"/>
     </w:p>
     <w:p>
@@ -27792,6 +28327,7 @@
     </w:p>
     <w:p>
       <w:pPr>
+        <w:jc w:val="center"/>
         <w:rPr>
           <w:rFonts w:ascii="Times" w:eastAsia="Times New Roman" w:hAnsi="Times"/>
           <w:sz w:val="20"/>
@@ -27807,10 +28343,10 @@
           <w:szCs w:val="23"/>
         </w:rPr>
         <w:drawing>
-          <wp:inline distT="0" distB="0" distL="0" distR="0" wp14:anchorId="50CCA973" wp14:editId="568D6FC0">
-            <wp:extent cx="6228715" cy="2054225"/>
-            <wp:effectExtent l="0" t="0" r="0" b="3175"/>
-            <wp:docPr id="9" name="Picture 9" descr="eployment Diagram1.png"/>
+          <wp:inline distT="0" distB="0" distL="0" distR="0" wp14:anchorId="50CCA973" wp14:editId="58121A81">
+            <wp:extent cx="5243390" cy="3871348"/>
+            <wp:effectExtent l="0" t="0" r="0" b="0"/>
+            <wp:docPr id="9" name="Picture 9"/>
             <wp:cNvGraphicFramePr>
               <a:graphicFrameLocks xmlns:a="http://schemas.openxmlformats.org/drawingml/2006/main" noChangeAspect="1"/>
             </wp:cNvGraphicFramePr>
@@ -27831,7 +28367,6 @@
                         </a:ext>
                       </a:extLst>
                     </a:blip>
-                    <a:srcRect/>
                     <a:stretch>
                       <a:fillRect/>
                     </a:stretch>
@@ -27839,7 +28374,7 @@
                   <pic:spPr bwMode="auto">
                     <a:xfrm>
                       <a:off x="0" y="0"/>
-                      <a:ext cx="6228715" cy="2054225"/>
+                      <a:ext cx="5248429" cy="3875068"/>
                     </a:xfrm>
                     <a:prstGeom prst="rect">
                       <a:avLst/>
@@ -27856,7 +28391,6 @@
         </w:drawing>
       </w:r>
     </w:p>
-    <w:p/>
     <w:p>
       <w:pPr>
         <w:pStyle w:val="Caption"/>
@@ -28208,12 +28742,21 @@
         </w:rPr>
         <w:t xml:space="preserve">the </w:t>
       </w:r>
+      <w:proofErr w:type="spellStart"/>
       <w:r>
         <w:rPr>
           <w:rFonts w:eastAsia="Times New Roman"/>
           <w:color w:val="000000"/>
         </w:rPr>
-        <w:t>Laravel framework)</w:t>
+        <w:t>Laravel</w:t>
+      </w:r>
+      <w:proofErr w:type="spellEnd"/>
+      <w:r>
+        <w:rPr>
+          <w:rFonts w:eastAsia="Times New Roman"/>
+          <w:color w:val="000000"/>
+        </w:rPr>
+        <w:t xml:space="preserve"> framework)</w:t>
       </w:r>
     </w:p>
     <w:p/>
@@ -29458,6 +30001,7 @@
                 <w:szCs w:val="22"/>
               </w:rPr>
             </w:pPr>
+            <w:proofErr w:type="spellStart"/>
             <w:r>
               <w:rPr>
                 <w:rFonts w:eastAsia="Times New Roman"/>
@@ -29467,6 +30011,7 @@
               </w:rPr>
               <w:t>ThreadCategory</w:t>
             </w:r>
+            <w:proofErr w:type="spellEnd"/>
           </w:p>
         </w:tc>
         <w:tc>
@@ -29511,7 +30056,47 @@
                 <w:sz w:val="22"/>
                 <w:szCs w:val="22"/>
               </w:rPr>
-              <w:t>This model extending Eloquent class from the Laravel framework consists threads’ category data which can be nested and its business logics.</w:t>
+              <w:t xml:space="preserve">This model extending Eloquent class from the </w:t>
+            </w:r>
+            <w:proofErr w:type="spellStart"/>
+            <w:r>
+              <w:rPr>
+                <w:rFonts w:eastAsia="Times New Roman"/>
+                <w:color w:val="000000"/>
+                <w:sz w:val="22"/>
+                <w:szCs w:val="22"/>
+              </w:rPr>
+              <w:t>Laravel</w:t>
+            </w:r>
+            <w:proofErr w:type="spellEnd"/>
+            <w:r>
+              <w:rPr>
+                <w:rFonts w:eastAsia="Times New Roman"/>
+                <w:color w:val="000000"/>
+                <w:sz w:val="22"/>
+                <w:szCs w:val="22"/>
+              </w:rPr>
+              <w:t xml:space="preserve"> framework consists threads’ category </w:t>
+            </w:r>
+            <w:proofErr w:type="gramStart"/>
+            <w:r>
+              <w:rPr>
+                <w:rFonts w:eastAsia="Times New Roman"/>
+                <w:color w:val="000000"/>
+                <w:sz w:val="22"/>
+                <w:szCs w:val="22"/>
+              </w:rPr>
+              <w:t>data which can be nested</w:t>
+            </w:r>
+            <w:proofErr w:type="gramEnd"/>
+            <w:r>
+              <w:rPr>
+                <w:rFonts w:eastAsia="Times New Roman"/>
+                <w:color w:val="000000"/>
+                <w:sz w:val="22"/>
+                <w:szCs w:val="22"/>
+              </w:rPr>
+              <w:t xml:space="preserve"> and its business logics.</w:t>
             </w:r>
           </w:p>
         </w:tc>
@@ -29582,7 +30167,27 @@
                 <w:sz w:val="22"/>
                 <w:szCs w:val="22"/>
               </w:rPr>
-              <w:t>This model extending Eloquent class from the Laravel framework consists thread data and its business logics.</w:t>
+              <w:t xml:space="preserve">This model extending Eloquent class from the </w:t>
+            </w:r>
+            <w:proofErr w:type="spellStart"/>
+            <w:r>
+              <w:rPr>
+                <w:rFonts w:eastAsia="Times New Roman"/>
+                <w:color w:val="000000"/>
+                <w:sz w:val="22"/>
+                <w:szCs w:val="22"/>
+              </w:rPr>
+              <w:t>Laravel</w:t>
+            </w:r>
+            <w:proofErr w:type="spellEnd"/>
+            <w:r>
+              <w:rPr>
+                <w:rFonts w:eastAsia="Times New Roman"/>
+                <w:color w:val="000000"/>
+                <w:sz w:val="22"/>
+                <w:szCs w:val="22"/>
+              </w:rPr>
+              <w:t xml:space="preserve"> framework consists thread data and its business logics.</w:t>
             </w:r>
           </w:p>
         </w:tc>
@@ -29667,7 +30272,25 @@
                 <w:sz w:val="22"/>
                 <w:szCs w:val="22"/>
               </w:rPr>
-              <w:t>This model extending Eloquent class from the Laravel framework consists post data and its business logics.</w:t>
+              <w:t xml:space="preserve">This model extending Eloquent class from the </w:t>
+            </w:r>
+            <w:proofErr w:type="spellStart"/>
+            <w:r>
+              <w:rPr>
+                <w:color w:val="000000"/>
+                <w:sz w:val="22"/>
+                <w:szCs w:val="22"/>
+              </w:rPr>
+              <w:t>Laravel</w:t>
+            </w:r>
+            <w:proofErr w:type="spellEnd"/>
+            <w:r>
+              <w:rPr>
+                <w:color w:val="000000"/>
+                <w:sz w:val="22"/>
+                <w:szCs w:val="22"/>
+              </w:rPr>
+              <w:t xml:space="preserve"> framework consists post data and its business logics.</w:t>
             </w:r>
           </w:p>
         </w:tc>
@@ -29758,7 +30381,27 @@
                 <w:sz w:val="22"/>
                 <w:szCs w:val="22"/>
               </w:rPr>
-              <w:t>This model extending Eloquent class from the Laravel framework consists event data and its business logics.</w:t>
+              <w:t xml:space="preserve">This model extending Eloquent class from the </w:t>
+            </w:r>
+            <w:proofErr w:type="spellStart"/>
+            <w:r>
+              <w:rPr>
+                <w:rFonts w:eastAsia="Times New Roman"/>
+                <w:color w:val="000000"/>
+                <w:sz w:val="22"/>
+                <w:szCs w:val="22"/>
+              </w:rPr>
+              <w:t>Laravel</w:t>
+            </w:r>
+            <w:proofErr w:type="spellEnd"/>
+            <w:r>
+              <w:rPr>
+                <w:rFonts w:eastAsia="Times New Roman"/>
+                <w:color w:val="000000"/>
+                <w:sz w:val="22"/>
+                <w:szCs w:val="22"/>
+              </w:rPr>
+              <w:t xml:space="preserve"> framework consists event data and its business logics.</w:t>
             </w:r>
           </w:p>
         </w:tc>
@@ -29776,6 +30419,7 @@
                 <w:szCs w:val="22"/>
               </w:rPr>
             </w:pPr>
+            <w:proofErr w:type="spellStart"/>
             <w:r>
               <w:rPr>
                 <w:rFonts w:eastAsia="Times New Roman"/>
@@ -29785,6 +30429,7 @@
               </w:rPr>
               <w:t>ItemCategory</w:t>
             </w:r>
+            <w:proofErr w:type="spellEnd"/>
           </w:p>
         </w:tc>
         <w:tc>
@@ -29829,7 +30474,27 @@
                 <w:sz w:val="22"/>
                 <w:szCs w:val="22"/>
               </w:rPr>
-              <w:t xml:space="preserve">This model extending Eloquent class from the Laravel framework consists items’ category </w:t>
+              <w:t xml:space="preserve">This model extending Eloquent class from the </w:t>
+            </w:r>
+            <w:proofErr w:type="spellStart"/>
+            <w:r>
+              <w:rPr>
+                <w:rFonts w:eastAsia="Times New Roman"/>
+                <w:color w:val="000000"/>
+                <w:sz w:val="22"/>
+                <w:szCs w:val="22"/>
+              </w:rPr>
+              <w:t>Laravel</w:t>
+            </w:r>
+            <w:proofErr w:type="spellEnd"/>
+            <w:r>
+              <w:rPr>
+                <w:rFonts w:eastAsia="Times New Roman"/>
+                <w:color w:val="000000"/>
+                <w:sz w:val="22"/>
+                <w:szCs w:val="22"/>
+              </w:rPr>
+              <w:t xml:space="preserve"> framework consists items’ category </w:t>
             </w:r>
             <w:r>
               <w:rPr>
@@ -29918,7 +30583,27 @@
                 <w:sz w:val="22"/>
                 <w:szCs w:val="22"/>
               </w:rPr>
-              <w:t>This model extending Eloquent class from the Laravel framework consists item data and its business logics.</w:t>
+              <w:t xml:space="preserve">This model extending Eloquent class from the </w:t>
+            </w:r>
+            <w:proofErr w:type="spellStart"/>
+            <w:r>
+              <w:rPr>
+                <w:rFonts w:eastAsia="Times New Roman"/>
+                <w:color w:val="000000"/>
+                <w:sz w:val="22"/>
+                <w:szCs w:val="22"/>
+              </w:rPr>
+              <w:t>Laravel</w:t>
+            </w:r>
+            <w:proofErr w:type="spellEnd"/>
+            <w:r>
+              <w:rPr>
+                <w:rFonts w:eastAsia="Times New Roman"/>
+                <w:color w:val="000000"/>
+                <w:sz w:val="22"/>
+                <w:szCs w:val="22"/>
+              </w:rPr>
+              <w:t xml:space="preserve"> framework consists item data and its business logics.</w:t>
             </w:r>
           </w:p>
         </w:tc>
@@ -29936,6 +30621,7 @@
                 <w:szCs w:val="22"/>
               </w:rPr>
             </w:pPr>
+            <w:proofErr w:type="spellStart"/>
             <w:r>
               <w:rPr>
                 <w:rFonts w:eastAsia="Times New Roman"/>
@@ -29945,6 +30631,7 @@
               </w:rPr>
               <w:t>SearchUtil</w:t>
             </w:r>
+            <w:proofErr w:type="spellEnd"/>
           </w:p>
         </w:tc>
         <w:tc>
@@ -30068,7 +30755,27 @@
                 <w:sz w:val="22"/>
                 <w:szCs w:val="22"/>
               </w:rPr>
-              <w:t>This model extending Eloquent class from the Laravel framework consists users’ data and its business logics.</w:t>
+              <w:t xml:space="preserve">This model extending Eloquent class from the </w:t>
+            </w:r>
+            <w:proofErr w:type="spellStart"/>
+            <w:r>
+              <w:rPr>
+                <w:rFonts w:eastAsia="Times New Roman"/>
+                <w:color w:val="000000"/>
+                <w:sz w:val="22"/>
+                <w:szCs w:val="22"/>
+              </w:rPr>
+              <w:t>Laravel</w:t>
+            </w:r>
+            <w:proofErr w:type="spellEnd"/>
+            <w:r>
+              <w:rPr>
+                <w:rFonts w:eastAsia="Times New Roman"/>
+                <w:color w:val="000000"/>
+                <w:sz w:val="22"/>
+                <w:szCs w:val="22"/>
+              </w:rPr>
+              <w:t xml:space="preserve"> framework consists users’ data and its business logics.</w:t>
             </w:r>
           </w:p>
         </w:tc>
@@ -30148,7 +30855,27 @@
                 <w:sz w:val="22"/>
                 <w:szCs w:val="22"/>
               </w:rPr>
-              <w:t>This model extending Eloquent class from the Laravel framework consists notification data and its business logics.</w:t>
+              <w:t xml:space="preserve">This model extending Eloquent class from the </w:t>
+            </w:r>
+            <w:proofErr w:type="spellStart"/>
+            <w:r>
+              <w:rPr>
+                <w:rFonts w:eastAsia="Times New Roman"/>
+                <w:color w:val="000000"/>
+                <w:sz w:val="22"/>
+                <w:szCs w:val="22"/>
+              </w:rPr>
+              <w:t>Laravel</w:t>
+            </w:r>
+            <w:proofErr w:type="spellEnd"/>
+            <w:r>
+              <w:rPr>
+                <w:rFonts w:eastAsia="Times New Roman"/>
+                <w:color w:val="000000"/>
+                <w:sz w:val="22"/>
+                <w:szCs w:val="22"/>
+              </w:rPr>
+              <w:t xml:space="preserve"> framework consists notification data and its business logics.</w:t>
             </w:r>
           </w:p>
         </w:tc>
@@ -30229,7 +30956,27 @@
                 <w:sz w:val="22"/>
                 <w:szCs w:val="22"/>
               </w:rPr>
-              <w:t>This model extending Eloquent class from the Laravel framework consists payment data and its business logics.</w:t>
+              <w:t xml:space="preserve">This model extending Eloquent class from the </w:t>
+            </w:r>
+            <w:proofErr w:type="spellStart"/>
+            <w:r>
+              <w:rPr>
+                <w:rFonts w:eastAsia="Times New Roman"/>
+                <w:color w:val="000000"/>
+                <w:sz w:val="22"/>
+                <w:szCs w:val="22"/>
+              </w:rPr>
+              <w:t>Laravel</w:t>
+            </w:r>
+            <w:proofErr w:type="spellEnd"/>
+            <w:r>
+              <w:rPr>
+                <w:rFonts w:eastAsia="Times New Roman"/>
+                <w:color w:val="000000"/>
+                <w:sz w:val="22"/>
+                <w:szCs w:val="22"/>
+              </w:rPr>
+              <w:t xml:space="preserve"> framework consists payment data and its business logics.</w:t>
             </w:r>
           </w:p>
         </w:tc>
@@ -30247,6 +30994,7 @@
                 <w:szCs w:val="22"/>
               </w:rPr>
             </w:pPr>
+            <w:proofErr w:type="spellStart"/>
             <w:r>
               <w:rPr>
                 <w:rFonts w:eastAsia="Times New Roman"/>
@@ -30256,6 +31004,7 @@
               </w:rPr>
               <w:t>ForumController</w:t>
             </w:r>
+            <w:proofErr w:type="spellEnd"/>
           </w:p>
         </w:tc>
         <w:tc>
@@ -30310,7 +31059,47 @@
                 <w:sz w:val="22"/>
                 <w:szCs w:val="22"/>
               </w:rPr>
-              <w:t>This controller extending BaseController class from the Laravel framework handles all searching functionalities in the forum.</w:t>
+              <w:t xml:space="preserve">This controller extending </w:t>
+            </w:r>
+            <w:proofErr w:type="spellStart"/>
+            <w:r>
+              <w:rPr>
+                <w:rFonts w:eastAsia="Times New Roman"/>
+                <w:color w:val="000000"/>
+                <w:sz w:val="22"/>
+                <w:szCs w:val="22"/>
+              </w:rPr>
+              <w:t>BaseController</w:t>
+            </w:r>
+            <w:proofErr w:type="spellEnd"/>
+            <w:r>
+              <w:rPr>
+                <w:rFonts w:eastAsia="Times New Roman"/>
+                <w:color w:val="000000"/>
+                <w:sz w:val="22"/>
+                <w:szCs w:val="22"/>
+              </w:rPr>
+              <w:t xml:space="preserve"> class from the </w:t>
+            </w:r>
+            <w:proofErr w:type="spellStart"/>
+            <w:r>
+              <w:rPr>
+                <w:rFonts w:eastAsia="Times New Roman"/>
+                <w:color w:val="000000"/>
+                <w:sz w:val="22"/>
+                <w:szCs w:val="22"/>
+              </w:rPr>
+              <w:t>Laravel</w:t>
+            </w:r>
+            <w:proofErr w:type="spellEnd"/>
+            <w:r>
+              <w:rPr>
+                <w:rFonts w:eastAsia="Times New Roman"/>
+                <w:color w:val="000000"/>
+                <w:sz w:val="22"/>
+                <w:szCs w:val="22"/>
+              </w:rPr>
+              <w:t xml:space="preserve"> framework handles all searching functionalities in the forum.</w:t>
             </w:r>
           </w:p>
         </w:tc>
@@ -30328,6 +31117,7 @@
                 <w:szCs w:val="22"/>
               </w:rPr>
             </w:pPr>
+            <w:proofErr w:type="spellStart"/>
             <w:r>
               <w:rPr>
                 <w:rFonts w:eastAsia="Times New Roman"/>
@@ -30337,6 +31127,7 @@
               </w:rPr>
               <w:t>ThreadController</w:t>
             </w:r>
+            <w:proofErr w:type="spellEnd"/>
           </w:p>
         </w:tc>
         <w:tc>
@@ -30391,7 +31182,47 @@
                 <w:sz w:val="22"/>
                 <w:szCs w:val="22"/>
               </w:rPr>
-              <w:t>This controller extending BaseController class from the Laravel framework handles all requests regarding thread functionalities in the forum.</w:t>
+              <w:t xml:space="preserve">This controller extending </w:t>
+            </w:r>
+            <w:proofErr w:type="spellStart"/>
+            <w:r>
+              <w:rPr>
+                <w:rFonts w:eastAsia="Times New Roman"/>
+                <w:color w:val="000000"/>
+                <w:sz w:val="22"/>
+                <w:szCs w:val="22"/>
+              </w:rPr>
+              <w:t>BaseController</w:t>
+            </w:r>
+            <w:proofErr w:type="spellEnd"/>
+            <w:r>
+              <w:rPr>
+                <w:rFonts w:eastAsia="Times New Roman"/>
+                <w:color w:val="000000"/>
+                <w:sz w:val="22"/>
+                <w:szCs w:val="22"/>
+              </w:rPr>
+              <w:t xml:space="preserve"> class from the </w:t>
+            </w:r>
+            <w:proofErr w:type="spellStart"/>
+            <w:r>
+              <w:rPr>
+                <w:rFonts w:eastAsia="Times New Roman"/>
+                <w:color w:val="000000"/>
+                <w:sz w:val="22"/>
+                <w:szCs w:val="22"/>
+              </w:rPr>
+              <w:t>Laravel</w:t>
+            </w:r>
+            <w:proofErr w:type="spellEnd"/>
+            <w:r>
+              <w:rPr>
+                <w:rFonts w:eastAsia="Times New Roman"/>
+                <w:color w:val="000000"/>
+                <w:sz w:val="22"/>
+                <w:szCs w:val="22"/>
+              </w:rPr>
+              <w:t xml:space="preserve"> framework handles all requests regarding thread functionalities in the forum.</w:t>
             </w:r>
           </w:p>
         </w:tc>
@@ -30409,6 +31240,7 @@
                 <w:szCs w:val="22"/>
               </w:rPr>
             </w:pPr>
+            <w:proofErr w:type="spellStart"/>
             <w:r>
               <w:rPr>
                 <w:rFonts w:eastAsia="Times New Roman"/>
@@ -30418,6 +31250,7 @@
               </w:rPr>
               <w:t>PostController</w:t>
             </w:r>
+            <w:proofErr w:type="spellEnd"/>
           </w:p>
         </w:tc>
         <w:tc>
@@ -30462,7 +31295,87 @@
                 <w:sz w:val="22"/>
                 <w:szCs w:val="22"/>
               </w:rPr>
-              <w:t>This controller extending BaseController class from the Laravel framework extending BaseController class from the Laravel framework handles all requests regarding post functionalities in the forum.</w:t>
+              <w:t xml:space="preserve">This controller extending </w:t>
+            </w:r>
+            <w:proofErr w:type="spellStart"/>
+            <w:r>
+              <w:rPr>
+                <w:rFonts w:eastAsia="Times New Roman"/>
+                <w:color w:val="000000"/>
+                <w:sz w:val="22"/>
+                <w:szCs w:val="22"/>
+              </w:rPr>
+              <w:t>BaseController</w:t>
+            </w:r>
+            <w:proofErr w:type="spellEnd"/>
+            <w:r>
+              <w:rPr>
+                <w:rFonts w:eastAsia="Times New Roman"/>
+                <w:color w:val="000000"/>
+                <w:sz w:val="22"/>
+                <w:szCs w:val="22"/>
+              </w:rPr>
+              <w:t xml:space="preserve"> class from the </w:t>
+            </w:r>
+            <w:proofErr w:type="spellStart"/>
+            <w:r>
+              <w:rPr>
+                <w:rFonts w:eastAsia="Times New Roman"/>
+                <w:color w:val="000000"/>
+                <w:sz w:val="22"/>
+                <w:szCs w:val="22"/>
+              </w:rPr>
+              <w:t>Laravel</w:t>
+            </w:r>
+            <w:proofErr w:type="spellEnd"/>
+            <w:r>
+              <w:rPr>
+                <w:rFonts w:eastAsia="Times New Roman"/>
+                <w:color w:val="000000"/>
+                <w:sz w:val="22"/>
+                <w:szCs w:val="22"/>
+              </w:rPr>
+              <w:t xml:space="preserve"> framework extending </w:t>
+            </w:r>
+            <w:proofErr w:type="spellStart"/>
+            <w:r>
+              <w:rPr>
+                <w:rFonts w:eastAsia="Times New Roman"/>
+                <w:color w:val="000000"/>
+                <w:sz w:val="22"/>
+                <w:szCs w:val="22"/>
+              </w:rPr>
+              <w:t>BaseController</w:t>
+            </w:r>
+            <w:proofErr w:type="spellEnd"/>
+            <w:r>
+              <w:rPr>
+                <w:rFonts w:eastAsia="Times New Roman"/>
+                <w:color w:val="000000"/>
+                <w:sz w:val="22"/>
+                <w:szCs w:val="22"/>
+              </w:rPr>
+              <w:t xml:space="preserve"> class from the </w:t>
+            </w:r>
+            <w:proofErr w:type="spellStart"/>
+            <w:r>
+              <w:rPr>
+                <w:rFonts w:eastAsia="Times New Roman"/>
+                <w:color w:val="000000"/>
+                <w:sz w:val="22"/>
+                <w:szCs w:val="22"/>
+              </w:rPr>
+              <w:t>Laravel</w:t>
+            </w:r>
+            <w:proofErr w:type="spellEnd"/>
+            <w:r>
+              <w:rPr>
+                <w:rFonts w:eastAsia="Times New Roman"/>
+                <w:color w:val="000000"/>
+                <w:sz w:val="22"/>
+                <w:szCs w:val="22"/>
+              </w:rPr>
+              <w:t xml:space="preserve"> framework handles all requests regarding post functionalities in the forum.</w:t>
             </w:r>
           </w:p>
         </w:tc>
@@ -30480,6 +31393,7 @@
                 <w:szCs w:val="22"/>
               </w:rPr>
             </w:pPr>
+            <w:proofErr w:type="spellStart"/>
             <w:r>
               <w:rPr>
                 <w:rFonts w:eastAsia="Times New Roman"/>
@@ -30489,6 +31403,7 @@
               </w:rPr>
               <w:t>EventController</w:t>
             </w:r>
+            <w:proofErr w:type="spellEnd"/>
           </w:p>
         </w:tc>
         <w:tc>
@@ -30533,7 +31448,47 @@
                 <w:sz w:val="22"/>
                 <w:szCs w:val="22"/>
               </w:rPr>
-              <w:t>This controller extending BaseController class from the Laravel framework handles all requests regarding event functionalities.</w:t>
+              <w:t xml:space="preserve">This controller extending </w:t>
+            </w:r>
+            <w:proofErr w:type="spellStart"/>
+            <w:r>
+              <w:rPr>
+                <w:rFonts w:eastAsia="Times New Roman"/>
+                <w:color w:val="000000"/>
+                <w:sz w:val="22"/>
+                <w:szCs w:val="22"/>
+              </w:rPr>
+              <w:t>BaseController</w:t>
+            </w:r>
+            <w:proofErr w:type="spellEnd"/>
+            <w:r>
+              <w:rPr>
+                <w:rFonts w:eastAsia="Times New Roman"/>
+                <w:color w:val="000000"/>
+                <w:sz w:val="22"/>
+                <w:szCs w:val="22"/>
+              </w:rPr>
+              <w:t xml:space="preserve"> class from the </w:t>
+            </w:r>
+            <w:proofErr w:type="spellStart"/>
+            <w:r>
+              <w:rPr>
+                <w:rFonts w:eastAsia="Times New Roman"/>
+                <w:color w:val="000000"/>
+                <w:sz w:val="22"/>
+                <w:szCs w:val="22"/>
+              </w:rPr>
+              <w:t>Laravel</w:t>
+            </w:r>
+            <w:proofErr w:type="spellEnd"/>
+            <w:r>
+              <w:rPr>
+                <w:rFonts w:eastAsia="Times New Roman"/>
+                <w:color w:val="000000"/>
+                <w:sz w:val="22"/>
+                <w:szCs w:val="22"/>
+              </w:rPr>
+              <w:t xml:space="preserve"> framework handles all requests regarding event functionalities.</w:t>
             </w:r>
           </w:p>
         </w:tc>
@@ -30551,6 +31506,7 @@
                 <w:szCs w:val="22"/>
               </w:rPr>
             </w:pPr>
+            <w:proofErr w:type="spellStart"/>
             <w:r>
               <w:rPr>
                 <w:rFonts w:eastAsia="Times New Roman"/>
@@ -30560,6 +31516,7 @@
               </w:rPr>
               <w:t>ItemCategoryController</w:t>
             </w:r>
+            <w:proofErr w:type="spellEnd"/>
           </w:p>
         </w:tc>
         <w:tc>
@@ -30604,7 +31561,47 @@
                 <w:sz w:val="22"/>
                 <w:szCs w:val="22"/>
               </w:rPr>
-              <w:t>This controller extending BaseController class from the Laravel framework handles all requests regarding event functionalities.</w:t>
+              <w:t xml:space="preserve">This controller extending </w:t>
+            </w:r>
+            <w:proofErr w:type="spellStart"/>
+            <w:r>
+              <w:rPr>
+                <w:rFonts w:eastAsia="Times New Roman"/>
+                <w:color w:val="000000"/>
+                <w:sz w:val="22"/>
+                <w:szCs w:val="22"/>
+              </w:rPr>
+              <w:t>BaseController</w:t>
+            </w:r>
+            <w:proofErr w:type="spellEnd"/>
+            <w:r>
+              <w:rPr>
+                <w:rFonts w:eastAsia="Times New Roman"/>
+                <w:color w:val="000000"/>
+                <w:sz w:val="22"/>
+                <w:szCs w:val="22"/>
+              </w:rPr>
+              <w:t xml:space="preserve"> class from the </w:t>
+            </w:r>
+            <w:proofErr w:type="spellStart"/>
+            <w:r>
+              <w:rPr>
+                <w:rFonts w:eastAsia="Times New Roman"/>
+                <w:color w:val="000000"/>
+                <w:sz w:val="22"/>
+                <w:szCs w:val="22"/>
+              </w:rPr>
+              <w:t>Laravel</w:t>
+            </w:r>
+            <w:proofErr w:type="spellEnd"/>
+            <w:r>
+              <w:rPr>
+                <w:rFonts w:eastAsia="Times New Roman"/>
+                <w:color w:val="000000"/>
+                <w:sz w:val="22"/>
+                <w:szCs w:val="22"/>
+              </w:rPr>
+              <w:t xml:space="preserve"> framework handles all requests regarding event functionalities.</w:t>
             </w:r>
           </w:p>
         </w:tc>
@@ -30622,6 +31619,7 @@
                 <w:szCs w:val="22"/>
               </w:rPr>
             </w:pPr>
+            <w:proofErr w:type="spellStart"/>
             <w:r>
               <w:rPr>
                 <w:rFonts w:eastAsia="Times New Roman"/>
@@ -30631,6 +31629,7 @@
               </w:rPr>
               <w:t>ItemController</w:t>
             </w:r>
+            <w:proofErr w:type="spellEnd"/>
           </w:p>
         </w:tc>
         <w:tc>
@@ -30675,7 +31674,47 @@
                 <w:sz w:val="22"/>
                 <w:szCs w:val="22"/>
               </w:rPr>
-              <w:t>This controller extending BaseController class from the Laravel framework handles all requests regarding item functionalities in the store.</w:t>
+              <w:t xml:space="preserve">This controller extending </w:t>
+            </w:r>
+            <w:proofErr w:type="spellStart"/>
+            <w:r>
+              <w:rPr>
+                <w:rFonts w:eastAsia="Times New Roman"/>
+                <w:color w:val="000000"/>
+                <w:sz w:val="22"/>
+                <w:szCs w:val="22"/>
+              </w:rPr>
+              <w:t>BaseController</w:t>
+            </w:r>
+            <w:proofErr w:type="spellEnd"/>
+            <w:r>
+              <w:rPr>
+                <w:rFonts w:eastAsia="Times New Roman"/>
+                <w:color w:val="000000"/>
+                <w:sz w:val="22"/>
+                <w:szCs w:val="22"/>
+              </w:rPr>
+              <w:t xml:space="preserve"> class from the </w:t>
+            </w:r>
+            <w:proofErr w:type="spellStart"/>
+            <w:r>
+              <w:rPr>
+                <w:rFonts w:eastAsia="Times New Roman"/>
+                <w:color w:val="000000"/>
+                <w:sz w:val="22"/>
+                <w:szCs w:val="22"/>
+              </w:rPr>
+              <w:t>Laravel</w:t>
+            </w:r>
+            <w:proofErr w:type="spellEnd"/>
+            <w:r>
+              <w:rPr>
+                <w:rFonts w:eastAsia="Times New Roman"/>
+                <w:color w:val="000000"/>
+                <w:sz w:val="22"/>
+                <w:szCs w:val="22"/>
+              </w:rPr>
+              <w:t xml:space="preserve"> framework handles all requests regarding item functionalities in the store.</w:t>
             </w:r>
           </w:p>
         </w:tc>
@@ -30693,6 +31732,7 @@
                 <w:szCs w:val="22"/>
               </w:rPr>
             </w:pPr>
+            <w:proofErr w:type="spellStart"/>
             <w:r>
               <w:rPr>
                 <w:rFonts w:eastAsia="Times New Roman"/>
@@ -30702,6 +31742,7 @@
               </w:rPr>
               <w:t>UserController</w:t>
             </w:r>
+            <w:proofErr w:type="spellEnd"/>
           </w:p>
         </w:tc>
         <w:tc>
@@ -30746,7 +31787,47 @@
                 <w:sz w:val="22"/>
                 <w:szCs w:val="22"/>
               </w:rPr>
-              <w:t>This controller extending BaseController class from the Laravel framework handles all requests regarding user functionalities in the store.</w:t>
+              <w:t xml:space="preserve">This controller extending </w:t>
+            </w:r>
+            <w:proofErr w:type="spellStart"/>
+            <w:r>
+              <w:rPr>
+                <w:rFonts w:eastAsia="Times New Roman"/>
+                <w:color w:val="000000"/>
+                <w:sz w:val="22"/>
+                <w:szCs w:val="22"/>
+              </w:rPr>
+              <w:t>BaseController</w:t>
+            </w:r>
+            <w:proofErr w:type="spellEnd"/>
+            <w:r>
+              <w:rPr>
+                <w:rFonts w:eastAsia="Times New Roman"/>
+                <w:color w:val="000000"/>
+                <w:sz w:val="22"/>
+                <w:szCs w:val="22"/>
+              </w:rPr>
+              <w:t xml:space="preserve"> class from the </w:t>
+            </w:r>
+            <w:proofErr w:type="spellStart"/>
+            <w:r>
+              <w:rPr>
+                <w:rFonts w:eastAsia="Times New Roman"/>
+                <w:color w:val="000000"/>
+                <w:sz w:val="22"/>
+                <w:szCs w:val="22"/>
+              </w:rPr>
+              <w:t>Laravel</w:t>
+            </w:r>
+            <w:proofErr w:type="spellEnd"/>
+            <w:r>
+              <w:rPr>
+                <w:rFonts w:eastAsia="Times New Roman"/>
+                <w:color w:val="000000"/>
+                <w:sz w:val="22"/>
+                <w:szCs w:val="22"/>
+              </w:rPr>
+              <w:t xml:space="preserve"> framework handles all requests regarding user functionalities in the store.</w:t>
             </w:r>
           </w:p>
         </w:tc>
@@ -30764,6 +31845,7 @@
                 <w:szCs w:val="22"/>
               </w:rPr>
             </w:pPr>
+            <w:proofErr w:type="spellStart"/>
             <w:r>
               <w:rPr>
                 <w:rFonts w:eastAsia="Times New Roman"/>
@@ -30773,6 +31855,7 @@
               </w:rPr>
               <w:t>StoreController</w:t>
             </w:r>
+            <w:proofErr w:type="spellEnd"/>
           </w:p>
         </w:tc>
         <w:tc>
@@ -30817,7 +31900,47 @@
                 <w:sz w:val="22"/>
                 <w:szCs w:val="22"/>
               </w:rPr>
-              <w:t>This controller extending BaseController class from the Laravel framework handles all requests regarding purchase functionality in the store.</w:t>
+              <w:t xml:space="preserve">This controller extending </w:t>
+            </w:r>
+            <w:proofErr w:type="spellStart"/>
+            <w:r>
+              <w:rPr>
+                <w:rFonts w:eastAsia="Times New Roman"/>
+                <w:color w:val="000000"/>
+                <w:sz w:val="22"/>
+                <w:szCs w:val="22"/>
+              </w:rPr>
+              <w:t>BaseController</w:t>
+            </w:r>
+            <w:proofErr w:type="spellEnd"/>
+            <w:r>
+              <w:rPr>
+                <w:rFonts w:eastAsia="Times New Roman"/>
+                <w:color w:val="000000"/>
+                <w:sz w:val="22"/>
+                <w:szCs w:val="22"/>
+              </w:rPr>
+              <w:t xml:space="preserve"> class from the </w:t>
+            </w:r>
+            <w:proofErr w:type="spellStart"/>
+            <w:r>
+              <w:rPr>
+                <w:rFonts w:eastAsia="Times New Roman"/>
+                <w:color w:val="000000"/>
+                <w:sz w:val="22"/>
+                <w:szCs w:val="22"/>
+              </w:rPr>
+              <w:t>Laravel</w:t>
+            </w:r>
+            <w:proofErr w:type="spellEnd"/>
+            <w:r>
+              <w:rPr>
+                <w:rFonts w:eastAsia="Times New Roman"/>
+                <w:color w:val="000000"/>
+                <w:sz w:val="22"/>
+                <w:szCs w:val="22"/>
+              </w:rPr>
+              <w:t xml:space="preserve"> framework handles all requests regarding purchase functionality in the store.</w:t>
             </w:r>
           </w:p>
         </w:tc>
@@ -30835,6 +31958,7 @@
                 <w:szCs w:val="22"/>
               </w:rPr>
             </w:pPr>
+            <w:proofErr w:type="spellStart"/>
             <w:r>
               <w:rPr>
                 <w:rFonts w:eastAsia="Times New Roman"/>
@@ -30844,6 +31968,7 @@
               </w:rPr>
               <w:t>NotificationController</w:t>
             </w:r>
+            <w:proofErr w:type="spellEnd"/>
           </w:p>
         </w:tc>
         <w:tc>
@@ -30888,7 +32013,47 @@
                 <w:sz w:val="22"/>
                 <w:szCs w:val="22"/>
               </w:rPr>
-              <w:t>This controller extending BaseController class from the Laravel framework handles all requests regarding notification functionalities.</w:t>
+              <w:t xml:space="preserve">This controller extending </w:t>
+            </w:r>
+            <w:proofErr w:type="spellStart"/>
+            <w:r>
+              <w:rPr>
+                <w:rFonts w:eastAsia="Times New Roman"/>
+                <w:color w:val="000000"/>
+                <w:sz w:val="22"/>
+                <w:szCs w:val="22"/>
+              </w:rPr>
+              <w:t>BaseController</w:t>
+            </w:r>
+            <w:proofErr w:type="spellEnd"/>
+            <w:r>
+              <w:rPr>
+                <w:rFonts w:eastAsia="Times New Roman"/>
+                <w:color w:val="000000"/>
+                <w:sz w:val="22"/>
+                <w:szCs w:val="22"/>
+              </w:rPr>
+              <w:t xml:space="preserve"> class from the </w:t>
+            </w:r>
+            <w:proofErr w:type="spellStart"/>
+            <w:r>
+              <w:rPr>
+                <w:rFonts w:eastAsia="Times New Roman"/>
+                <w:color w:val="000000"/>
+                <w:sz w:val="22"/>
+                <w:szCs w:val="22"/>
+              </w:rPr>
+              <w:t>Laravel</w:t>
+            </w:r>
+            <w:proofErr w:type="spellEnd"/>
+            <w:r>
+              <w:rPr>
+                <w:rFonts w:eastAsia="Times New Roman"/>
+                <w:color w:val="000000"/>
+                <w:sz w:val="22"/>
+                <w:szCs w:val="22"/>
+              </w:rPr>
+              <w:t xml:space="preserve"> framework handles all requests regarding notification functionalities.</w:t>
             </w:r>
           </w:p>
         </w:tc>
@@ -31233,12 +32398,26 @@
         <w:rPr>
           <w:color w:val="000000"/>
         </w:rPr>
-        <w:t xml:space="preserve">As shown on Figure 14, design class diagram is similar to design class diagram in section 3.2. In order to implement Model-View-Controller architecture, Laravel was chosen as a framework. According to that, in technology dependent design class diagram, </w:t>
-      </w:r>
+        <w:t xml:space="preserve">As shown on Figure 14, design class diagram is similar to design class diagram in section 3.2. In order to implement Model-View-Controller architecture, </w:t>
+      </w:r>
+      <w:proofErr w:type="spellStart"/>
       <w:r>
         <w:rPr>
           <w:color w:val="000000"/>
         </w:rPr>
+        <w:t>Laravel</w:t>
+      </w:r>
+      <w:proofErr w:type="spellEnd"/>
+      <w:r>
+        <w:rPr>
+          <w:color w:val="000000"/>
+        </w:rPr>
+        <w:t xml:space="preserve"> was chosen as a framework. According to that, in technology dependent design class diagram, </w:t>
+      </w:r>
+      <w:r>
+        <w:rPr>
+          <w:color w:val="000000"/>
+        </w:rPr>
         <w:t xml:space="preserve">all </w:t>
       </w:r>
       <w:r>
@@ -31257,7 +32436,21 @@
         <w:rPr>
           <w:color w:val="000000"/>
         </w:rPr>
-        <w:t xml:space="preserve"> the BaseController Class</w:t>
+        <w:t xml:space="preserve"> the </w:t>
+      </w:r>
+      <w:proofErr w:type="spellStart"/>
+      <w:r>
+        <w:rPr>
+          <w:color w:val="000000"/>
+        </w:rPr>
+        <w:t>BaseController</w:t>
+      </w:r>
+      <w:proofErr w:type="spellEnd"/>
+      <w:r>
+        <w:rPr>
+          <w:color w:val="000000"/>
+        </w:rPr>
+        <w:t xml:space="preserve"> Class</w:t>
       </w:r>
       <w:r>
         <w:rPr>
@@ -31337,12 +32530,14 @@
           <w:color w:val="000000"/>
         </w:rPr>
       </w:pPr>
+      <w:proofErr w:type="spellStart"/>
       <w:r>
         <w:rPr>
           <w:color w:val="000000"/>
         </w:rPr>
         <w:t>ThreadCategory</w:t>
       </w:r>
+      <w:proofErr w:type="spellEnd"/>
     </w:p>
     <w:p>
       <w:pPr>
@@ -31409,12 +32604,14 @@
           <w:color w:val="000000"/>
         </w:rPr>
       </w:pPr>
+      <w:proofErr w:type="spellStart"/>
       <w:r>
         <w:rPr>
           <w:color w:val="000000"/>
         </w:rPr>
         <w:t>ItemCategory</w:t>
       </w:r>
+      <w:proofErr w:type="spellEnd"/>
     </w:p>
     <w:p>
       <w:pPr>
@@ -31445,12 +32642,14 @@
           <w:color w:val="000000"/>
         </w:rPr>
       </w:pPr>
+      <w:proofErr w:type="spellStart"/>
       <w:r>
         <w:rPr>
           <w:color w:val="000000"/>
         </w:rPr>
         <w:t>SearchUtil</w:t>
       </w:r>
+      <w:proofErr w:type="spellEnd"/>
     </w:p>
     <w:p>
       <w:pPr>
@@ -31571,12 +32770,14 @@
           <w:color w:val="000000"/>
         </w:rPr>
       </w:pPr>
+      <w:proofErr w:type="spellStart"/>
       <w:r>
         <w:rPr>
           <w:color w:val="000000"/>
         </w:rPr>
         <w:t>ForumController</w:t>
       </w:r>
+      <w:proofErr w:type="spellEnd"/>
     </w:p>
     <w:p>
       <w:pPr>
@@ -31589,12 +32790,14 @@
           <w:color w:val="000000"/>
         </w:rPr>
       </w:pPr>
+      <w:proofErr w:type="spellStart"/>
       <w:r>
         <w:rPr>
           <w:color w:val="000000"/>
         </w:rPr>
         <w:t>ThreadController</w:t>
       </w:r>
+      <w:proofErr w:type="spellEnd"/>
     </w:p>
     <w:p>
       <w:pPr>
@@ -31607,12 +32810,14 @@
           <w:color w:val="000000"/>
         </w:rPr>
       </w:pPr>
+      <w:proofErr w:type="spellStart"/>
       <w:r>
         <w:rPr>
           <w:color w:val="000000"/>
         </w:rPr>
         <w:t>PostController</w:t>
       </w:r>
+      <w:proofErr w:type="spellEnd"/>
     </w:p>
     <w:p>
       <w:pPr>
@@ -31625,12 +32830,14 @@
           <w:color w:val="000000"/>
         </w:rPr>
       </w:pPr>
+      <w:proofErr w:type="spellStart"/>
       <w:r>
         <w:rPr>
           <w:color w:val="000000"/>
         </w:rPr>
         <w:t>EventController</w:t>
       </w:r>
+      <w:proofErr w:type="spellEnd"/>
     </w:p>
     <w:p>
       <w:pPr>
@@ -31643,12 +32850,14 @@
           <w:color w:val="000000"/>
         </w:rPr>
       </w:pPr>
+      <w:proofErr w:type="spellStart"/>
       <w:r>
         <w:rPr>
           <w:color w:val="000000"/>
         </w:rPr>
         <w:t>PostController</w:t>
       </w:r>
+      <w:proofErr w:type="spellEnd"/>
     </w:p>
     <w:p>
       <w:pPr>
@@ -31661,12 +32870,14 @@
           <w:color w:val="000000"/>
         </w:rPr>
       </w:pPr>
+      <w:proofErr w:type="spellStart"/>
       <w:r>
         <w:rPr>
           <w:color w:val="000000"/>
         </w:rPr>
         <w:t>ItemController</w:t>
       </w:r>
+      <w:proofErr w:type="spellEnd"/>
     </w:p>
     <w:p>
       <w:pPr>
@@ -31679,12 +32890,14 @@
           <w:color w:val="000000"/>
         </w:rPr>
       </w:pPr>
+      <w:proofErr w:type="spellStart"/>
       <w:r>
         <w:rPr>
           <w:color w:val="000000"/>
         </w:rPr>
         <w:t>UserController</w:t>
       </w:r>
+      <w:proofErr w:type="spellEnd"/>
     </w:p>
     <w:p>
       <w:pPr>
@@ -31697,12 +32910,14 @@
           <w:color w:val="000000"/>
         </w:rPr>
       </w:pPr>
+      <w:proofErr w:type="spellStart"/>
       <w:r>
         <w:rPr>
           <w:color w:val="000000"/>
         </w:rPr>
         <w:t>StoreController</w:t>
       </w:r>
+      <w:proofErr w:type="spellEnd"/>
     </w:p>
     <w:p>
       <w:pPr>
@@ -31715,12 +32930,14 @@
           <w:color w:val="000000"/>
         </w:rPr>
       </w:pPr>
+      <w:proofErr w:type="spellStart"/>
       <w:r>
         <w:rPr>
           <w:color w:val="000000"/>
         </w:rPr>
         <w:t>NotificationController</w:t>
       </w:r>
+      <w:proofErr w:type="spellEnd"/>
     </w:p>
     <w:p/>
     <w:p/>
@@ -31912,6 +33129,7 @@
               </w:rPr>
               <w:t xml:space="preserve">Separate 3 the application to be 3 tiers: a presentation tier using with a web browser, </w:t>
             </w:r>
+            <w:proofErr w:type="gramStart"/>
             <w:r>
               <w:rPr>
                 <w:rFonts w:eastAsia="Times New Roman"/>
@@ -31930,6 +33148,7 @@
               </w:rPr>
               <w:t>logic</w:t>
             </w:r>
+            <w:proofErr w:type="gramEnd"/>
             <w:r>
               <w:rPr>
                 <w:rFonts w:eastAsia="Times New Roman"/>
@@ -32152,6 +33371,7 @@
                 <w:szCs w:val="22"/>
               </w:rPr>
             </w:pPr>
+            <w:proofErr w:type="spellStart"/>
             <w:r>
               <w:rPr>
                 <w:rFonts w:eastAsia="Times New Roman"/>
@@ -32161,6 +33381,7 @@
               </w:rPr>
               <w:t>Laravel</w:t>
             </w:r>
+            <w:proofErr w:type="spellEnd"/>
           </w:p>
           <w:p>
             <w:pPr>
@@ -32184,14 +33405,25 @@
                 <w:szCs w:val="22"/>
               </w:rPr>
             </w:pPr>
-            <w:r>
-              <w:rPr>
-                <w:rFonts w:eastAsia="Times New Roman"/>
-                <w:color w:val="000000"/>
-                <w:sz w:val="22"/>
-                <w:szCs w:val="22"/>
-              </w:rPr>
-              <w:t>Laravel is a PHP web application framework</w:t>
+            <w:proofErr w:type="spellStart"/>
+            <w:r>
+              <w:rPr>
+                <w:rFonts w:eastAsia="Times New Roman"/>
+                <w:color w:val="000000"/>
+                <w:sz w:val="22"/>
+                <w:szCs w:val="22"/>
+              </w:rPr>
+              <w:t>Laravel</w:t>
+            </w:r>
+            <w:proofErr w:type="spellEnd"/>
+            <w:r>
+              <w:rPr>
+                <w:rFonts w:eastAsia="Times New Roman"/>
+                <w:color w:val="000000"/>
+                <w:sz w:val="22"/>
+                <w:szCs w:val="22"/>
+              </w:rPr>
+              <w:t xml:space="preserve"> is a PHP web application framework</w:t>
             </w:r>
           </w:p>
         </w:tc>
@@ -32212,23 +33444,59 @@
                 <w:sz w:val="22"/>
                 <w:szCs w:val="22"/>
               </w:rPr>
-              <w:t>- Laravel has very good knowledge documents, tutorials, and community.</w:t>
-            </w:r>
-          </w:p>
-          <w:p>
-            <w:pPr>
-              <w:rPr>
-                <w:sz w:val="22"/>
-                <w:szCs w:val="22"/>
-              </w:rPr>
-            </w:pPr>
-            <w:r>
-              <w:rPr>
-                <w:color w:val="000000"/>
-                <w:sz w:val="22"/>
-                <w:szCs w:val="22"/>
-              </w:rPr>
-              <w:t xml:space="preserve">- Laravel is </w:t>
+              <w:t xml:space="preserve">- </w:t>
+            </w:r>
+            <w:proofErr w:type="spellStart"/>
+            <w:r>
+              <w:rPr>
+                <w:color w:val="000000"/>
+                <w:sz w:val="22"/>
+                <w:szCs w:val="22"/>
+              </w:rPr>
+              <w:t>Laravel</w:t>
+            </w:r>
+            <w:proofErr w:type="spellEnd"/>
+            <w:r>
+              <w:rPr>
+                <w:color w:val="000000"/>
+                <w:sz w:val="22"/>
+                <w:szCs w:val="22"/>
+              </w:rPr>
+              <w:t xml:space="preserve"> has very good knowledge documents, tutorials, and community.</w:t>
+            </w:r>
+          </w:p>
+          <w:p>
+            <w:pPr>
+              <w:rPr>
+                <w:sz w:val="22"/>
+                <w:szCs w:val="22"/>
+              </w:rPr>
+            </w:pPr>
+            <w:r>
+              <w:rPr>
+                <w:color w:val="000000"/>
+                <w:sz w:val="22"/>
+                <w:szCs w:val="22"/>
+              </w:rPr>
+              <w:t xml:space="preserve">- </w:t>
+            </w:r>
+            <w:proofErr w:type="spellStart"/>
+            <w:r>
+              <w:rPr>
+                <w:color w:val="000000"/>
+                <w:sz w:val="22"/>
+                <w:szCs w:val="22"/>
+              </w:rPr>
+              <w:t>Laravel</w:t>
+            </w:r>
+            <w:proofErr w:type="spellEnd"/>
+            <w:r>
+              <w:rPr>
+                <w:color w:val="000000"/>
+                <w:sz w:val="22"/>
+                <w:szCs w:val="22"/>
+              </w:rPr>
+              <w:t xml:space="preserve"> is </w:t>
             </w:r>
             <w:r>
               <w:rPr>
@@ -32426,27 +33694,14 @@
     <w:pPr>
       <w:pStyle w:val="Footer"/>
     </w:pPr>
-    <w:r>
-      <w:fldChar w:fldCharType="begin"/>
-    </w:r>
-    <w:r>
-      <w:instrText xml:space="preserve"> FILENAME </w:instrText>
-    </w:r>
-    <w:r>
-      <w:fldChar w:fldCharType="separate"/>
-    </w:r>
-    <w:r>
-      <w:rPr>
-        <w:noProof/>
-      </w:rPr>
-      <w:t>SSAD_FCP_F14a_T01_V1.5.doc</w:t>
-    </w:r>
-    <w:r>
-      <w:rPr>
-        <w:noProof/>
-      </w:rPr>
-      <w:fldChar w:fldCharType="end"/>
-    </w:r>
+    <w:fldSimple w:instr=" FILENAME ">
+      <w:r>
+        <w:rPr>
+          <w:noProof/>
+        </w:rPr>
+        <w:t>SSAD_FCP_F14a_T01_V1.5.doc</w:t>
+      </w:r>
+    </w:fldSimple>
     <w:r>
       <w:tab/>
     </w:r>
@@ -32513,27 +33768,14 @@
     <w:pPr>
       <w:pStyle w:val="Footer"/>
     </w:pPr>
-    <w:r>
-      <w:fldChar w:fldCharType="begin"/>
-    </w:r>
-    <w:r>
-      <w:instrText xml:space="preserve"> FILENAME </w:instrText>
-    </w:r>
-    <w:r>
-      <w:fldChar w:fldCharType="separate"/>
-    </w:r>
-    <w:r>
-      <w:rPr>
-        <w:noProof/>
-      </w:rPr>
-      <w:t>SSAD_FCP_F14a_T01_V1.5.doc</w:t>
-    </w:r>
-    <w:r>
-      <w:rPr>
-        <w:noProof/>
-      </w:rPr>
-      <w:fldChar w:fldCharType="end"/>
-    </w:r>
+    <w:fldSimple w:instr=" FILENAME ">
+      <w:r>
+        <w:rPr>
+          <w:noProof/>
+        </w:rPr>
+        <w:t>SSAD_FCP_F14a_T01_V1.5.doc</w:t>
+      </w:r>
+    </w:fldSimple>
     <w:r>
       <w:tab/>
     </w:r>
@@ -32554,33 +33796,20 @@
     <w:pPr>
       <w:pStyle w:val="Footer"/>
     </w:pPr>
-    <w:r>
-      <w:fldChar w:fldCharType="begin"/>
-    </w:r>
-    <w:r>
-      <w:instrText xml:space="preserve"> FILENAME </w:instrText>
-    </w:r>
-    <w:r>
-      <w:fldChar w:fldCharType="separate"/>
-    </w:r>
-    <w:r>
-      <w:rPr>
-        <w:noProof/>
-      </w:rPr>
-      <w:t xml:space="preserve"> </w:t>
-    </w:r>
-    <w:r>
-      <w:rPr>
-        <w:noProof/>
-      </w:rPr>
-      <w:t>SSAD_FCP_F14a_T01_V1.5.doc</w:t>
-    </w:r>
-    <w:r>
-      <w:rPr>
-        <w:noProof/>
-      </w:rPr>
-      <w:fldChar w:fldCharType="end"/>
-    </w:r>
+    <w:fldSimple w:instr=" FILENAME ">
+      <w:r>
+        <w:rPr>
+          <w:noProof/>
+        </w:rPr>
+        <w:t xml:space="preserve"> </w:t>
+      </w:r>
+      <w:r>
+        <w:rPr>
+          <w:noProof/>
+        </w:rPr>
+        <w:t>SSAD_FCP_F14a_T01_V1.5.doc</w:t>
+      </w:r>
+    </w:fldSimple>
     <w:r>
       <w:tab/>
     </w:r>
@@ -32605,13 +33834,13 @@
     <w:r>
       <w:tab/>
     </w:r>
-    <w:bookmarkStart w:id="16" w:name="OLE_LINK1"/>
-    <w:bookmarkStart w:id="17" w:name="OLE_LINK2"/>
+    <w:bookmarkStart w:id="15" w:name="OLE_LINK1"/>
+    <w:bookmarkStart w:id="16" w:name="OLE_LINK2"/>
     <w:r>
       <w:t xml:space="preserve">Version Date: </w:t>
     </w:r>
+    <w:bookmarkEnd w:id="15"/>
     <w:bookmarkEnd w:id="16"/>
-    <w:bookmarkEnd w:id="17"/>
     <w:r>
       <w:t>11/30/14</w:t>
     </w:r>
@@ -32690,7 +33919,7 @@
         <w:rStyle w:val="PageNumber"/>
         <w:noProof/>
       </w:rPr>
-      <w:t>32</w:t>
+      <w:t>28</w:t>
     </w:r>
     <w:r>
       <w:rPr>
@@ -32710,33 +33939,20 @@
         <w:tab w:val="left" w:pos="9163"/>
       </w:tabs>
     </w:pPr>
-    <w:r>
-      <w:fldChar w:fldCharType="begin"/>
-    </w:r>
-    <w:r>
-      <w:instrText xml:space="preserve"> FILENAME </w:instrText>
-    </w:r>
-    <w:r>
-      <w:fldChar w:fldCharType="separate"/>
-    </w:r>
-    <w:r>
-      <w:rPr>
-        <w:noProof/>
-      </w:rPr>
-      <w:t xml:space="preserve"> </w:t>
-    </w:r>
-    <w:r>
-      <w:rPr>
-        <w:noProof/>
-      </w:rPr>
-      <w:t>SSAD_FCP_F14a_T01_V1.5.doc</w:t>
-    </w:r>
-    <w:r>
-      <w:rPr>
-        <w:noProof/>
-      </w:rPr>
-      <w:fldChar w:fldCharType="end"/>
-    </w:r>
+    <w:fldSimple w:instr=" FILENAME ">
+      <w:r>
+        <w:rPr>
+          <w:noProof/>
+        </w:rPr>
+        <w:t xml:space="preserve"> </w:t>
+      </w:r>
+      <w:r>
+        <w:rPr>
+          <w:noProof/>
+        </w:rPr>
+        <w:t>SSAD_FCP_F14a_T01_V1.5.doc</w:t>
+      </w:r>
+    </w:fldSimple>
     <w:r>
       <w:tab/>
     </w:r>
@@ -32958,7 +34174,7 @@
   <w:abstractNum w:abstractNumId="0">
     <w:nsid w:val="FFFFFF1D"/>
     <w:multiLevelType w:val="multilevel"/>
-    <w:tmpl w:val="7B7CDCE2"/>
+    <w:tmpl w:val="5E9E3292"/>
     <w:lvl w:ilvl="0">
       <w:start w:val="1"/>
       <w:numFmt w:val="bullet"/>

</xml_diff>

<commit_message>
update SSAD document to the current version
</commit_message>
<xml_diff>
--- a/Foundations/SSAD_FCP_F14a_T01_V2.0.docx
+++ b/Foundations/SSAD_FCP_F14a_T01_V2.0.docx
@@ -7,7 +7,7 @@
         <w:pStyle w:val="Heading1"/>
         <w:jc w:val="center"/>
       </w:pPr>
-      <w:bookmarkStart w:id="0" w:name="_Toc279071871"/>
+      <w:bookmarkStart w:id="0" w:name="_Toc279446549"/>
       <w:r>
         <w:t>System and Software Architecture Description (SSAD)</w:t>
       </w:r>
@@ -845,7 +845,7 @@
       <w:pPr>
         <w:pStyle w:val="Heading1"/>
       </w:pPr>
-      <w:bookmarkStart w:id="5" w:name="_Toc279071872"/>
+      <w:bookmarkStart w:id="5" w:name="_Toc279446550"/>
       <w:r>
         <w:lastRenderedPageBreak/>
         <w:t>Version History</w:t>
@@ -1760,7 +1760,7 @@
       <w:bookmarkStart w:id="6" w:name="_Toc12422919"/>
       <w:bookmarkStart w:id="7" w:name="_Toc32724210"/>
       <w:bookmarkStart w:id="8" w:name="_Toc32724742"/>
-      <w:bookmarkStart w:id="9" w:name="_Toc279071873"/>
+      <w:bookmarkStart w:id="9" w:name="_Toc279446551"/>
       <w:r>
         <w:t>Table of Contents</w:t>
       </w:r>
@@ -1829,7 +1829,7 @@
         <w:rPr>
           <w:noProof/>
         </w:rPr>
-        <w:instrText xml:space="preserve"> PAGEREF _Toc279071871 \h </w:instrText>
+        <w:instrText xml:space="preserve"> PAGEREF _Toc279446549 \h </w:instrText>
       </w:r>
       <w:r>
         <w:rPr>
@@ -1888,7 +1888,7 @@
         <w:rPr>
           <w:noProof/>
         </w:rPr>
-        <w:instrText xml:space="preserve"> PAGEREF _Toc279071872 \h </w:instrText>
+        <w:instrText xml:space="preserve"> PAGEREF _Toc279446550 \h </w:instrText>
       </w:r>
       <w:r>
         <w:rPr>
@@ -1947,7 +1947,7 @@
         <w:rPr>
           <w:noProof/>
         </w:rPr>
-        <w:instrText xml:space="preserve"> PAGEREF _Toc279071873 \h </w:instrText>
+        <w:instrText xml:space="preserve"> PAGEREF _Toc279446551 \h </w:instrText>
       </w:r>
       <w:r>
         <w:rPr>
@@ -2006,7 +2006,7 @@
         <w:rPr>
           <w:noProof/>
         </w:rPr>
-        <w:instrText xml:space="preserve"> PAGEREF _Toc279071874 \h </w:instrText>
+        <w:instrText xml:space="preserve"> PAGEREF _Toc279446552 \h </w:instrText>
       </w:r>
       <w:r>
         <w:rPr>
@@ -2065,7 +2065,7 @@
         <w:rPr>
           <w:noProof/>
         </w:rPr>
-        <w:instrText xml:space="preserve"> PAGEREF _Toc279071875 \h </w:instrText>
+        <w:instrText xml:space="preserve"> PAGEREF _Toc279446553 \h </w:instrText>
       </w:r>
       <w:r>
         <w:rPr>
@@ -2143,7 +2143,7 @@
         <w:rPr>
           <w:noProof/>
         </w:rPr>
-        <w:instrText xml:space="preserve"> PAGEREF _Toc279071876 \h </w:instrText>
+        <w:instrText xml:space="preserve"> PAGEREF _Toc279446554 \h </w:instrText>
       </w:r>
       <w:r>
         <w:rPr>
@@ -2221,7 +2221,7 @@
         <w:rPr>
           <w:noProof/>
         </w:rPr>
-        <w:instrText xml:space="preserve"> PAGEREF _Toc279071877 \h </w:instrText>
+        <w:instrText xml:space="preserve"> PAGEREF _Toc279446555 \h </w:instrText>
       </w:r>
       <w:r>
         <w:rPr>
@@ -2299,7 +2299,7 @@
         <w:rPr>
           <w:noProof/>
         </w:rPr>
-        <w:instrText xml:space="preserve"> PAGEREF _Toc279071878 \h </w:instrText>
+        <w:instrText xml:space="preserve"> PAGEREF _Toc279446556 \h </w:instrText>
       </w:r>
       <w:r>
         <w:rPr>
@@ -2377,7 +2377,7 @@
         <w:rPr>
           <w:noProof/>
         </w:rPr>
-        <w:instrText xml:space="preserve"> PAGEREF _Toc279071879 \h </w:instrText>
+        <w:instrText xml:space="preserve"> PAGEREF _Toc279446557 \h </w:instrText>
       </w:r>
       <w:r>
         <w:rPr>
@@ -2455,7 +2455,7 @@
         <w:rPr>
           <w:noProof/>
         </w:rPr>
-        <w:instrText xml:space="preserve"> PAGEREF _Toc279071880 \h </w:instrText>
+        <w:instrText xml:space="preserve"> PAGEREF _Toc279446558 \h </w:instrText>
       </w:r>
       <w:r>
         <w:rPr>
@@ -2533,7 +2533,7 @@
         <w:rPr>
           <w:noProof/>
         </w:rPr>
-        <w:instrText xml:space="preserve"> PAGEREF _Toc279071881 \h </w:instrText>
+        <w:instrText xml:space="preserve"> PAGEREF _Toc279446559 \h </w:instrText>
       </w:r>
       <w:r>
         <w:rPr>
@@ -2611,7 +2611,7 @@
         <w:rPr>
           <w:noProof/>
         </w:rPr>
-        <w:instrText xml:space="preserve"> PAGEREF _Toc279071882 \h </w:instrText>
+        <w:instrText xml:space="preserve"> PAGEREF _Toc279446560 \h </w:instrText>
       </w:r>
       <w:r>
         <w:rPr>
@@ -2689,7 +2689,7 @@
         <w:rPr>
           <w:noProof/>
         </w:rPr>
-        <w:instrText xml:space="preserve"> PAGEREF _Toc279071883 \h </w:instrText>
+        <w:instrText xml:space="preserve"> PAGEREF _Toc279446561 \h </w:instrText>
       </w:r>
       <w:r>
         <w:rPr>
@@ -2767,7 +2767,7 @@
         <w:rPr>
           <w:noProof/>
         </w:rPr>
-        <w:instrText xml:space="preserve"> PAGEREF _Toc279071884 \h </w:instrText>
+        <w:instrText xml:space="preserve"> PAGEREF _Toc279446562 \h </w:instrText>
       </w:r>
       <w:r>
         <w:rPr>
@@ -2845,7 +2845,7 @@
         <w:rPr>
           <w:noProof/>
         </w:rPr>
-        <w:instrText xml:space="preserve"> PAGEREF _Toc279071885 \h </w:instrText>
+        <w:instrText xml:space="preserve"> PAGEREF _Toc279446563 \h </w:instrText>
       </w:r>
       <w:r>
         <w:rPr>
@@ -2923,7 +2923,7 @@
         <w:rPr>
           <w:noProof/>
         </w:rPr>
-        <w:instrText xml:space="preserve"> PAGEREF _Toc279071886 \h </w:instrText>
+        <w:instrText xml:space="preserve"> PAGEREF _Toc279446564 \h </w:instrText>
       </w:r>
       <w:r>
         <w:rPr>
@@ -3001,7 +3001,7 @@
         <w:rPr>
           <w:noProof/>
         </w:rPr>
-        <w:instrText xml:space="preserve"> PAGEREF _Toc279071887 \h </w:instrText>
+        <w:instrText xml:space="preserve"> PAGEREF _Toc279446565 \h </w:instrText>
       </w:r>
       <w:r>
         <w:rPr>
@@ -3018,7 +3018,7 @@
         <w:rPr>
           <w:noProof/>
         </w:rPr>
-        <w:t>30</w:t>
+        <w:t>31</w:t>
       </w:r>
       <w:r>
         <w:rPr>
@@ -3079,7 +3079,7 @@
         <w:rPr>
           <w:noProof/>
         </w:rPr>
-        <w:instrText xml:space="preserve"> PAGEREF _Toc279071888 \h </w:instrText>
+        <w:instrText xml:space="preserve"> PAGEREF _Toc279446566 \h </w:instrText>
       </w:r>
       <w:r>
         <w:rPr>
@@ -3137,7 +3137,7 @@
         <w:pStyle w:val="Heading1"/>
       </w:pPr>
       <w:bookmarkStart w:id="10" w:name="_Toc84175752"/>
-      <w:bookmarkStart w:id="11" w:name="_Toc279071874"/>
+      <w:bookmarkStart w:id="11" w:name="_Toc279446552"/>
       <w:r>
         <w:t>Table of Tables</w:t>
       </w:r>
@@ -3189,7 +3189,7 @@
         <w:rPr>
           <w:noProof/>
         </w:rPr>
-        <w:instrText xml:space="preserve"> PAGEREF _Toc279071889 \h </w:instrText>
+        <w:instrText xml:space="preserve"> PAGEREF _Toc279446567 \h </w:instrText>
       </w:r>
       <w:r>
         <w:rPr>
@@ -3251,7 +3251,7 @@
         <w:rPr>
           <w:noProof/>
         </w:rPr>
-        <w:instrText xml:space="preserve"> PAGEREF _Toc279071890 \h </w:instrText>
+        <w:instrText xml:space="preserve"> PAGEREF _Toc279446568 \h </w:instrText>
       </w:r>
       <w:r>
         <w:rPr>
@@ -3313,7 +3313,7 @@
         <w:rPr>
           <w:noProof/>
         </w:rPr>
-        <w:instrText xml:space="preserve"> PAGEREF _Toc279071891 \h </w:instrText>
+        <w:instrText xml:space="preserve"> PAGEREF _Toc279446569 \h </w:instrText>
       </w:r>
       <w:r>
         <w:rPr>
@@ -3375,7 +3375,7 @@
         <w:rPr>
           <w:noProof/>
         </w:rPr>
-        <w:instrText xml:space="preserve"> PAGEREF _Toc279071892 \h </w:instrText>
+        <w:instrText xml:space="preserve"> PAGEREF _Toc279446570 \h </w:instrText>
       </w:r>
       <w:r>
         <w:rPr>
@@ -3437,7 +3437,7 @@
         <w:rPr>
           <w:noProof/>
         </w:rPr>
-        <w:instrText xml:space="preserve"> PAGEREF _Toc279071893 \h </w:instrText>
+        <w:instrText xml:space="preserve"> PAGEREF _Toc279446571 \h </w:instrText>
       </w:r>
       <w:r>
         <w:rPr>
@@ -3499,7 +3499,7 @@
         <w:rPr>
           <w:noProof/>
         </w:rPr>
-        <w:instrText xml:space="preserve"> PAGEREF _Toc279071894 \h </w:instrText>
+        <w:instrText xml:space="preserve"> PAGEREF _Toc279446572 \h </w:instrText>
       </w:r>
       <w:r>
         <w:rPr>
@@ -3516,7 +3516,7 @@
         <w:rPr>
           <w:noProof/>
         </w:rPr>
-        <w:t>25</w:t>
+        <w:t>26</w:t>
       </w:r>
       <w:r>
         <w:rPr>
@@ -3561,7 +3561,7 @@
         <w:rPr>
           <w:noProof/>
         </w:rPr>
-        <w:instrText xml:space="preserve"> PAGEREF _Toc279071895 \h </w:instrText>
+        <w:instrText xml:space="preserve"> PAGEREF _Toc279446573 \h </w:instrText>
       </w:r>
       <w:r>
         <w:rPr>
@@ -3623,7 +3623,7 @@
         <w:rPr>
           <w:noProof/>
         </w:rPr>
-        <w:instrText xml:space="preserve"> PAGEREF _Toc279071896 \h </w:instrText>
+        <w:instrText xml:space="preserve"> PAGEREF _Toc279446574 \h </w:instrText>
       </w:r>
       <w:r>
         <w:rPr>
@@ -3685,7 +3685,7 @@
         <w:rPr>
           <w:noProof/>
         </w:rPr>
-        <w:instrText xml:space="preserve"> PAGEREF _Toc279071897 \h </w:instrText>
+        <w:instrText xml:space="preserve"> PAGEREF _Toc279446575 \h </w:instrText>
       </w:r>
       <w:r>
         <w:rPr>
@@ -3730,7 +3730,7 @@
       </w:pPr>
       <w:bookmarkStart w:id="12" w:name="_Table_of_Figures"/>
       <w:bookmarkStart w:id="13" w:name="_Toc84175753"/>
-      <w:bookmarkStart w:id="14" w:name="_Toc279071875"/>
+      <w:bookmarkStart w:id="14" w:name="_Toc279446553"/>
       <w:bookmarkEnd w:id="12"/>
       <w:r>
         <w:t>Table of Figures</w:t>
@@ -3745,7 +3745,7 @@
           <w:tab w:val="right" w:leader="dot" w:pos="9350"/>
         </w:tabs>
         <w:rPr>
-          <w:rFonts w:asciiTheme="minorHAnsi" w:eastAsiaTheme="minorEastAsia" w:hAnsiTheme="minorHAnsi" w:cstheme="minorBidi"/>
+          <w:rFonts w:eastAsiaTheme="minorEastAsia"/>
           <w:i w:val="0"/>
           <w:noProof/>
           <w:szCs w:val="24"/>
@@ -3792,7 +3792,7 @@
         <w:rPr>
           <w:noProof/>
         </w:rPr>
-        <w:instrText xml:space="preserve"> PAGEREF _Toc279071898 \h </w:instrText>
+        <w:instrText xml:space="preserve"> PAGEREF _Toc279446576 \h </w:instrText>
       </w:r>
       <w:r>
         <w:rPr>
@@ -3825,7 +3825,7 @@
           <w:tab w:val="right" w:leader="dot" w:pos="9350"/>
         </w:tabs>
         <w:rPr>
-          <w:rFonts w:asciiTheme="minorHAnsi" w:eastAsiaTheme="minorEastAsia" w:hAnsiTheme="minorHAnsi" w:cstheme="minorBidi"/>
+          <w:rFonts w:eastAsiaTheme="minorEastAsia"/>
           <w:i w:val="0"/>
           <w:noProof/>
           <w:szCs w:val="24"/>
@@ -3854,7 +3854,7 @@
         <w:rPr>
           <w:noProof/>
         </w:rPr>
-        <w:instrText xml:space="preserve"> PAGEREF _Toc279071899 \h </w:instrText>
+        <w:instrText xml:space="preserve"> PAGEREF _Toc279446577 \h </w:instrText>
       </w:r>
       <w:r>
         <w:rPr>
@@ -3932,7 +3932,7 @@
         <w:rPr>
           <w:noProof/>
         </w:rPr>
-        <w:instrText xml:space="preserve"> PAGEREF _Toc279071900 \h </w:instrText>
+        <w:instrText xml:space="preserve"> PAGEREF _Toc279446578 \h </w:instrText>
       </w:r>
       <w:r>
         <w:rPr>
@@ -4010,7 +4010,7 @@
         <w:rPr>
           <w:noProof/>
         </w:rPr>
-        <w:instrText xml:space="preserve"> PAGEREF _Toc279071901 \h </w:instrText>
+        <w:instrText xml:space="preserve"> PAGEREF _Toc279446579 \h </w:instrText>
       </w:r>
       <w:r>
         <w:rPr>
@@ -4088,7 +4088,7 @@
         <w:rPr>
           <w:noProof/>
         </w:rPr>
-        <w:instrText xml:space="preserve"> PAGEREF _Toc279071902 \h </w:instrText>
+        <w:instrText xml:space="preserve"> PAGEREF _Toc279446580 \h </w:instrText>
       </w:r>
       <w:r>
         <w:rPr>
@@ -4166,7 +4166,7 @@
         <w:rPr>
           <w:noProof/>
         </w:rPr>
-        <w:instrText xml:space="preserve"> PAGEREF _Toc279071903 \h </w:instrText>
+        <w:instrText xml:space="preserve"> PAGEREF _Toc279446581 \h </w:instrText>
       </w:r>
       <w:r>
         <w:rPr>
@@ -4244,7 +4244,7 @@
         <w:rPr>
           <w:noProof/>
         </w:rPr>
-        <w:instrText xml:space="preserve"> PAGEREF _Toc279071904 \h </w:instrText>
+        <w:instrText xml:space="preserve"> PAGEREF _Toc279446582 \h </w:instrText>
       </w:r>
       <w:r>
         <w:rPr>
@@ -4306,7 +4306,7 @@
         <w:rPr>
           <w:noProof/>
         </w:rPr>
-        <w:instrText xml:space="preserve"> PAGEREF _Toc279071905 \h </w:instrText>
+        <w:instrText xml:space="preserve"> PAGEREF _Toc279446583 \h </w:instrText>
       </w:r>
       <w:r>
         <w:rPr>
@@ -4384,7 +4384,7 @@
         <w:rPr>
           <w:noProof/>
         </w:rPr>
-        <w:instrText xml:space="preserve"> PAGEREF _Toc279071906 \h </w:instrText>
+        <w:instrText xml:space="preserve"> PAGEREF _Toc279446584 \h </w:instrText>
       </w:r>
       <w:r>
         <w:rPr>
@@ -4446,7 +4446,7 @@
         <w:rPr>
           <w:noProof/>
         </w:rPr>
-        <w:instrText xml:space="preserve"> PAGEREF _Toc279071907 \h </w:instrText>
+        <w:instrText xml:space="preserve"> PAGEREF _Toc279446585 \h </w:instrText>
       </w:r>
       <w:r>
         <w:rPr>
@@ -4508,7 +4508,7 @@
         <w:rPr>
           <w:noProof/>
         </w:rPr>
-        <w:instrText xml:space="preserve"> PAGEREF _Toc279071908 \h </w:instrText>
+        <w:instrText xml:space="preserve"> PAGEREF _Toc279446586 \h </w:instrText>
       </w:r>
       <w:r>
         <w:rPr>
@@ -4570,7 +4570,7 @@
         <w:rPr>
           <w:noProof/>
         </w:rPr>
-        <w:instrText xml:space="preserve"> PAGEREF _Toc279071909 \h </w:instrText>
+        <w:instrText xml:space="preserve"> PAGEREF _Toc279446587 \h </w:instrText>
       </w:r>
       <w:r>
         <w:rPr>
@@ -4632,7 +4632,7 @@
         <w:rPr>
           <w:noProof/>
         </w:rPr>
-        <w:instrText xml:space="preserve"> PAGEREF _Toc279071910 \h </w:instrText>
+        <w:instrText xml:space="preserve"> PAGEREF _Toc279446588 \h </w:instrText>
       </w:r>
       <w:r>
         <w:rPr>
@@ -4649,7 +4649,7 @@
         <w:rPr>
           <w:noProof/>
         </w:rPr>
-        <w:t>27</w:t>
+        <w:t>28</w:t>
       </w:r>
       <w:r>
         <w:rPr>
@@ -4694,7 +4694,7 @@
         <w:rPr>
           <w:noProof/>
         </w:rPr>
-        <w:instrText xml:space="preserve"> PAGEREF _Toc279071911 \h </w:instrText>
+        <w:instrText xml:space="preserve"> PAGEREF _Toc279446589 \h </w:instrText>
       </w:r>
       <w:r>
         <w:rPr>
@@ -4711,7 +4711,7 @@
         <w:rPr>
           <w:noProof/>
         </w:rPr>
-        <w:t>29</w:t>
+        <w:t>30</w:t>
       </w:r>
       <w:r>
         <w:rPr>
@@ -4772,7 +4772,7 @@
         <w:rPr>
           <w:noProof/>
         </w:rPr>
-        <w:instrText xml:space="preserve"> PAGEREF _Toc279071912 \h </w:instrText>
+        <w:instrText xml:space="preserve"> PAGEREF _Toc279446590 \h </w:instrText>
       </w:r>
       <w:r>
         <w:rPr>
@@ -4827,7 +4827,7 @@
       <w:pPr>
         <w:pStyle w:val="Heading3"/>
       </w:pPr>
-      <w:bookmarkStart w:id="17" w:name="_Toc279071876"/>
+      <w:bookmarkStart w:id="17" w:name="_Toc279446554"/>
       <w:r>
         <w:t>Introduction</w:t>
       </w:r>
@@ -4847,7 +4847,7 @@
       </w:pPr>
       <w:bookmarkStart w:id="18" w:name="_Toc19682745"/>
       <w:bookmarkStart w:id="19" w:name="_Toc32724764"/>
-      <w:bookmarkStart w:id="20" w:name="_Toc279071877"/>
+      <w:bookmarkStart w:id="20" w:name="_Toc279446555"/>
       <w:r>
         <w:t>Purpose</w:t>
       </w:r>
@@ -4950,9 +4950,9 @@
       <w:pPr>
         <w:pStyle w:val="Heading4"/>
       </w:pPr>
-      <w:bookmarkStart w:id="27" w:name="_Toc279071878"/>
-      <w:bookmarkStart w:id="28" w:name="_Toc19682747"/>
-      <w:bookmarkStart w:id="29" w:name="_Toc32724766"/>
+      <w:bookmarkStart w:id="27" w:name="_Toc19682747"/>
+      <w:bookmarkStart w:id="28" w:name="_Toc32724766"/>
+      <w:bookmarkStart w:id="29" w:name="_Toc279446556"/>
       <w:bookmarkEnd w:id="21"/>
       <w:bookmarkEnd w:id="22"/>
       <w:bookmarkEnd w:id="23"/>
@@ -4962,7 +4962,7 @@
       <w:r>
         <w:t>Status of the SSAD</w:t>
       </w:r>
-      <w:bookmarkEnd w:id="27"/>
+      <w:bookmarkEnd w:id="29"/>
     </w:p>
     <w:p>
       <w:pPr>
@@ -5064,9 +5064,9 @@
       <w:pPr>
         <w:pStyle w:val="Heading3"/>
       </w:pPr>
-      <w:bookmarkStart w:id="30" w:name="_Toc279071879"/>
+      <w:bookmarkStart w:id="30" w:name="_Toc279446557"/>
+      <w:bookmarkEnd w:id="27"/>
       <w:bookmarkEnd w:id="28"/>
-      <w:bookmarkEnd w:id="29"/>
       <w:r>
         <w:t>System Analysis</w:t>
       </w:r>
@@ -5076,7 +5076,7 @@
       <w:pPr>
         <w:pStyle w:val="Heading4"/>
       </w:pPr>
-      <w:bookmarkStart w:id="31" w:name="_Toc279071880"/>
+      <w:bookmarkStart w:id="31" w:name="_Toc279446558"/>
       <w:r>
         <w:t>System Analysis Overview</w:t>
       </w:r>
@@ -5095,7 +5095,15 @@
         <w:rPr>
           <w:color w:val="000000"/>
         </w:rPr>
-        <w:t>The primary purpose of “We Are Trojans” Network is to provide a platform where students can interact with fellow Trojans. The system provides users with an online forum, where users can interact via posting on the forum. The forum allows the users to comment on threads, like posts, and dislike posts. To encourage more and more people to join the forum, the system uses a WAT Points. The WAT Points are awarded to a particular user when other users like his post on the forum. The points can be earned to gain recognition on the leaderboard as well as can be used to redeem USC items/ USC Bookstore gift cards via the website.</w:t>
+        <w:t>The primary pur</w:t>
+      </w:r>
+      <w:bookmarkStart w:id="32" w:name="_GoBack"/>
+      <w:bookmarkEnd w:id="32"/>
+      <w:r>
+        <w:rPr>
+          <w:color w:val="000000"/>
+        </w:rPr>
+        <w:t>pose of “We Are Trojans” Network is to provide a platform where students can interact with fellow Trojans. The system provides users with an online forum, where users can interact via posting on the forum. The forum allows the users to comment on threads, like posts, and dislike posts. To encourage more and more people to join the forum, the system uses a WAT Points. The WAT Points are awarded to a particular user when other users like his post on the forum. The points can be earned to gain recognition on the leaderboard as well as can be used to redeem USC items/ USC Bookstore gift cards via the website.</w:t>
       </w:r>
     </w:p>
     <w:p>
@@ -5168,43 +5176,72 @@
       <w:pPr>
         <w:pStyle w:val="Caption"/>
       </w:pPr>
-      <w:bookmarkStart w:id="32" w:name="_Toc279071898"/>
+      <w:bookmarkStart w:id="33" w:name="_Toc279446576"/>
       <w:r>
         <w:t xml:space="preserve">Figure </w:t>
       </w:r>
-      <w:fldSimple w:instr=" SEQ Figure \* ARABIC ">
-        <w:r>
-          <w:rPr>
-            <w:noProof/>
-          </w:rPr>
-          <w:t>1</w:t>
-        </w:r>
-      </w:fldSimple>
+      <w:r>
+        <w:fldChar w:fldCharType="begin"/>
+      </w:r>
+      <w:r>
+        <w:instrText xml:space="preserve"> SEQ Figure \* ARABIC</w:instrText>
+      </w:r>
+      <w:r>
+        <w:instrText xml:space="preserve"> </w:instrText>
+      </w:r>
+      <w:r>
+        <w:fldChar w:fldCharType="separate"/>
+      </w:r>
+      <w:r>
+        <w:rPr>
+          <w:noProof/>
+        </w:rPr>
+        <w:t>1</w:t>
+      </w:r>
+      <w:r>
+        <w:rPr>
+          <w:noProof/>
+        </w:rPr>
+        <w:fldChar w:fldCharType="end"/>
+      </w:r>
       <w:r>
         <w:t>: System Context Diagram</w:t>
       </w:r>
-      <w:bookmarkEnd w:id="32"/>
+      <w:bookmarkEnd w:id="33"/>
     </w:p>
     <w:p>
       <w:pPr>
         <w:pStyle w:val="Caption"/>
       </w:pPr>
-      <w:bookmarkStart w:id="33" w:name="_Toc279071889"/>
+      <w:bookmarkStart w:id="34" w:name="_Toc279446567"/>
       <w:r>
         <w:t xml:space="preserve">Table </w:t>
       </w:r>
-      <w:fldSimple w:instr=" SEQ Table \* ARABIC ">
-        <w:r>
-          <w:rPr>
-            <w:noProof/>
-          </w:rPr>
-          <w:t>1</w:t>
-        </w:r>
-      </w:fldSimple>
+      <w:r>
+        <w:fldChar w:fldCharType="begin"/>
+      </w:r>
+      <w:r>
+        <w:instrText xml:space="preserve"> SEQ Table \* ARABIC </w:instrText>
+      </w:r>
+      <w:r>
+        <w:fldChar w:fldCharType="separate"/>
+      </w:r>
+      <w:r>
+        <w:rPr>
+          <w:noProof/>
+        </w:rPr>
+        <w:t>1</w:t>
+      </w:r>
+      <w:r>
+        <w:rPr>
+          <w:noProof/>
+        </w:rPr>
+        <w:fldChar w:fldCharType="end"/>
+      </w:r>
       <w:r>
         <w:t>: Actors Summary</w:t>
       </w:r>
-      <w:bookmarkEnd w:id="33"/>
+      <w:bookmarkEnd w:id="34"/>
     </w:p>
     <w:tbl>
       <w:tblPr>
@@ -5749,43 +5786,69 @@
       <w:pPr>
         <w:pStyle w:val="Caption"/>
       </w:pPr>
-      <w:bookmarkStart w:id="34" w:name="_Toc279071899"/>
+      <w:bookmarkStart w:id="35" w:name="_Toc279446577"/>
       <w:r>
         <w:t xml:space="preserve">Figure </w:t>
       </w:r>
-      <w:fldSimple w:instr=" SEQ Figure \* ARABIC ">
-        <w:r>
-          <w:rPr>
-            <w:noProof/>
-          </w:rPr>
-          <w:t>2</w:t>
-        </w:r>
-      </w:fldSimple>
+      <w:r>
+        <w:fldChar w:fldCharType="begin"/>
+      </w:r>
+      <w:r>
+        <w:instrText xml:space="preserve"> SEQ Figure \* ARABIC </w:instrText>
+      </w:r>
+      <w:r>
+        <w:fldChar w:fldCharType="separate"/>
+      </w:r>
+      <w:r>
+        <w:rPr>
+          <w:noProof/>
+        </w:rPr>
+        <w:t>2</w:t>
+      </w:r>
+      <w:r>
+        <w:rPr>
+          <w:noProof/>
+        </w:rPr>
+        <w:fldChar w:fldCharType="end"/>
+      </w:r>
       <w:r>
         <w:t>: Artifacts and Information Diagram</w:t>
       </w:r>
-      <w:bookmarkEnd w:id="34"/>
+      <w:bookmarkEnd w:id="35"/>
     </w:p>
     <w:p>
       <w:pPr>
         <w:pStyle w:val="Caption"/>
       </w:pPr>
-      <w:bookmarkStart w:id="35" w:name="_Toc279071890"/>
+      <w:bookmarkStart w:id="36" w:name="_Toc279446568"/>
       <w:r>
         <w:t xml:space="preserve">Table </w:t>
       </w:r>
-      <w:fldSimple w:instr=" SEQ Table \* ARABIC ">
-        <w:r>
-          <w:rPr>
-            <w:noProof/>
-          </w:rPr>
-          <w:t>2</w:t>
-        </w:r>
-      </w:fldSimple>
+      <w:r>
+        <w:fldChar w:fldCharType="begin"/>
+      </w:r>
+      <w:r>
+        <w:instrText xml:space="preserve"> SEQ Table \* ARABIC </w:instrText>
+      </w:r>
+      <w:r>
+        <w:fldChar w:fldCharType="separate"/>
+      </w:r>
+      <w:r>
+        <w:rPr>
+          <w:noProof/>
+        </w:rPr>
+        <w:t>2</w:t>
+      </w:r>
+      <w:r>
+        <w:rPr>
+          <w:noProof/>
+        </w:rPr>
+        <w:fldChar w:fldCharType="end"/>
+      </w:r>
       <w:r>
         <w:t>: Artifacts and Information Summary</w:t>
       </w:r>
-      <w:bookmarkEnd w:id="35"/>
+      <w:bookmarkEnd w:id="36"/>
     </w:p>
     <w:tbl>
       <w:tblPr>
@@ -6503,7 +6566,7 @@
           <w:szCs w:val="20"/>
         </w:rPr>
       </w:pPr>
-      <w:bookmarkStart w:id="36" w:name="_Toc279071900"/>
+      <w:bookmarkStart w:id="37" w:name="_Toc279446578"/>
       <w:r>
         <w:rPr>
           <w:rFonts w:ascii="Arial" w:eastAsia="Times New Roman" w:hAnsi="Arial" w:cs="Arial"/>
@@ -6571,7 +6634,7 @@
         </w:rPr>
         <w:t>: Use-Case Diagram for “We Are Trojans” Network System</w:t>
       </w:r>
-      <w:bookmarkEnd w:id="36"/>
+      <w:bookmarkEnd w:id="37"/>
     </w:p>
     <w:p>
       <w:pPr>
@@ -23227,11 +23290,11 @@
       <w:pPr>
         <w:pStyle w:val="Heading4"/>
       </w:pPr>
-      <w:bookmarkStart w:id="37" w:name="_Toc279071881"/>
+      <w:bookmarkStart w:id="38" w:name="_Toc279446559"/>
       <w:r>
         <w:t>System Analysis Rationale</w:t>
       </w:r>
-      <w:bookmarkEnd w:id="37"/>
+      <w:bookmarkEnd w:id="38"/>
     </w:p>
     <w:p>
       <w:pPr>
@@ -23267,24 +23330,24 @@
       <w:pPr>
         <w:pStyle w:val="Heading3"/>
       </w:pPr>
-      <w:bookmarkStart w:id="38" w:name="_Toc279071882"/>
+      <w:bookmarkStart w:id="39" w:name="_Toc279446560"/>
       <w:r>
         <w:t>Technology-Independent Model</w:t>
-      </w:r>
-      <w:bookmarkEnd w:id="38"/>
-    </w:p>
-    <w:p>
-      <w:pPr>
-        <w:pStyle w:val="Heading4"/>
-      </w:pPr>
-      <w:bookmarkStart w:id="39" w:name="_Toc279071883"/>
-      <w:r>
-        <w:t>Design Overview</w:t>
       </w:r>
       <w:bookmarkEnd w:id="39"/>
     </w:p>
     <w:p>
       <w:pPr>
+        <w:pStyle w:val="Heading4"/>
+      </w:pPr>
+      <w:bookmarkStart w:id="40" w:name="_Toc279446561"/>
+      <w:r>
+        <w:t>Design Overview</w:t>
+      </w:r>
+      <w:bookmarkEnd w:id="40"/>
+    </w:p>
+    <w:p>
+      <w:pPr>
         <w:pStyle w:val="Heading5"/>
       </w:pPr>
       <w:r>
@@ -23309,10 +23372,10 @@
           <w:szCs w:val="23"/>
         </w:rPr>
         <w:drawing>
-          <wp:inline distT="0" distB="0" distL="0" distR="0" wp14:anchorId="0FA449A9" wp14:editId="2CAA825B">
-            <wp:extent cx="6242050" cy="2809240"/>
-            <wp:effectExtent l="0" t="0" r="6350" b="10160"/>
-            <wp:docPr id="2" name="Picture 2" descr="ardwareComponentDiagram.png"/>
+          <wp:inline distT="0" distB="0" distL="0" distR="0" wp14:anchorId="0FA449A9" wp14:editId="7D71FF2F">
+            <wp:extent cx="3366075" cy="3028168"/>
+            <wp:effectExtent l="0" t="0" r="12700" b="0"/>
+            <wp:docPr id="2" name="Picture 2"/>
             <wp:cNvGraphicFramePr>
               <a:graphicFrameLocks xmlns:a="http://schemas.openxmlformats.org/drawingml/2006/main" noChangeAspect="1"/>
             </wp:cNvGraphicFramePr>
@@ -23333,7 +23396,6 @@
                         </a:ext>
                       </a:extLst>
                     </a:blip>
-                    <a:srcRect/>
                     <a:stretch>
                       <a:fillRect/>
                     </a:stretch>
@@ -23341,7 +23403,7 @@
                   <pic:spPr bwMode="auto">
                     <a:xfrm>
                       <a:off x="0" y="0"/>
-                      <a:ext cx="6242050" cy="2809240"/>
+                      <a:ext cx="3366530" cy="3028577"/>
                     </a:xfrm>
                     <a:prstGeom prst="rect">
                       <a:avLst/>
@@ -23376,7 +23438,7 @@
         </w:rPr>
         <w:br/>
       </w:r>
-      <w:bookmarkStart w:id="40" w:name="_Toc279071901"/>
+      <w:bookmarkStart w:id="41" w:name="_Toc279446579"/>
       <w:r>
         <w:rPr>
           <w:rFonts w:ascii="Arial" w:eastAsia="Times New Roman" w:hAnsi="Arial" w:cs="Arial"/>
@@ -23444,7 +23506,7 @@
         </w:rPr>
         <w:t>: Hardware Component Class Diagram</w:t>
       </w:r>
-      <w:bookmarkEnd w:id="40"/>
+      <w:bookmarkEnd w:id="41"/>
     </w:p>
     <w:p>
       <w:pPr>
@@ -23528,7 +23590,7 @@
           <w:szCs w:val="20"/>
         </w:rPr>
       </w:pPr>
-      <w:bookmarkStart w:id="41" w:name="_Toc279071902"/>
+      <w:bookmarkStart w:id="42" w:name="_Toc279446580"/>
       <w:r>
         <w:rPr>
           <w:rFonts w:ascii="Arial" w:eastAsia="Times New Roman" w:hAnsi="Arial" w:cs="Arial"/>
@@ -23596,7 +23658,7 @@
         </w:rPr>
         <w:t>: Software Component Class Diagram</w:t>
       </w:r>
-      <w:bookmarkEnd w:id="41"/>
+      <w:bookmarkEnd w:id="42"/>
     </w:p>
     <w:p/>
     <w:p>
@@ -23617,8 +23679,8 @@
           <w:szCs w:val="23"/>
         </w:rPr>
         <w:drawing>
-          <wp:inline distT="0" distB="0" distL="0" distR="0" wp14:anchorId="0CB96535" wp14:editId="187F5690">
-            <wp:extent cx="5634795" cy="3516505"/>
+          <wp:inline distT="0" distB="0" distL="0" distR="0" wp14:anchorId="0CB96535" wp14:editId="324A16F6">
+            <wp:extent cx="5609349" cy="3518083"/>
             <wp:effectExtent l="0" t="0" r="4445" b="0"/>
             <wp:docPr id="12" name="Picture 12"/>
             <wp:cNvGraphicFramePr>
@@ -23648,7 +23710,7 @@
                   <pic:spPr bwMode="auto">
                     <a:xfrm>
                       <a:off x="0" y="0"/>
-                      <a:ext cx="5637324" cy="3518083"/>
+                      <a:ext cx="5609349" cy="3518083"/>
                     </a:xfrm>
                     <a:prstGeom prst="rect">
                       <a:avLst/>
@@ -23675,7 +23737,7 @@
           <w:szCs w:val="20"/>
         </w:rPr>
       </w:pPr>
-      <w:bookmarkStart w:id="42" w:name="_Toc279071903"/>
+      <w:bookmarkStart w:id="43" w:name="_Toc279446581"/>
       <w:r>
         <w:rPr>
           <w:rFonts w:ascii="Arial" w:eastAsia="Times New Roman" w:hAnsi="Arial" w:cs="Arial"/>
@@ -23743,29 +23805,42 @@
         </w:rPr>
         <w:t>: Deployment Diagram</w:t>
       </w:r>
-      <w:bookmarkEnd w:id="42"/>
+      <w:bookmarkEnd w:id="43"/>
     </w:p>
     <w:p/>
     <w:p>
       <w:pPr>
         <w:pStyle w:val="Caption"/>
       </w:pPr>
-      <w:bookmarkStart w:id="43" w:name="_Toc279071891"/>
+      <w:bookmarkStart w:id="44" w:name="_Toc279446569"/>
       <w:r>
         <w:t xml:space="preserve">Table </w:t>
       </w:r>
-      <w:fldSimple w:instr=" SEQ Table \* ARABIC ">
-        <w:r>
-          <w:rPr>
-            <w:noProof/>
-          </w:rPr>
-          <w:t>3</w:t>
-        </w:r>
-      </w:fldSimple>
+      <w:r>
+        <w:fldChar w:fldCharType="begin"/>
+      </w:r>
+      <w:r>
+        <w:instrText xml:space="preserve"> SEQ Table \* ARABIC </w:instrText>
+      </w:r>
+      <w:r>
+        <w:fldChar w:fldCharType="separate"/>
+      </w:r>
+      <w:r>
+        <w:rPr>
+          <w:noProof/>
+        </w:rPr>
+        <w:t>3</w:t>
+      </w:r>
+      <w:r>
+        <w:rPr>
+          <w:noProof/>
+        </w:rPr>
+        <w:fldChar w:fldCharType="end"/>
+      </w:r>
       <w:r>
         <w:t>: Hardware Component Description</w:t>
       </w:r>
-      <w:bookmarkEnd w:id="43"/>
+      <w:bookmarkEnd w:id="44"/>
     </w:p>
     <w:tbl>
       <w:tblPr>
@@ -24112,22 +24187,35 @@
       <w:pPr>
         <w:pStyle w:val="Caption"/>
       </w:pPr>
-      <w:bookmarkStart w:id="44" w:name="_Toc279071892"/>
+      <w:bookmarkStart w:id="45" w:name="_Toc279446570"/>
       <w:r>
         <w:t xml:space="preserve">Table </w:t>
       </w:r>
-      <w:fldSimple w:instr=" SEQ Table \* ARABIC ">
-        <w:r>
-          <w:rPr>
-            <w:noProof/>
-          </w:rPr>
-          <w:t>4</w:t>
-        </w:r>
-      </w:fldSimple>
+      <w:r>
+        <w:fldChar w:fldCharType="begin"/>
+      </w:r>
+      <w:r>
+        <w:instrText xml:space="preserve"> SEQ Table \* ARABIC </w:instrText>
+      </w:r>
+      <w:r>
+        <w:fldChar w:fldCharType="separate"/>
+      </w:r>
+      <w:r>
+        <w:rPr>
+          <w:noProof/>
+        </w:rPr>
+        <w:t>4</w:t>
+      </w:r>
+      <w:r>
+        <w:rPr>
+          <w:noProof/>
+        </w:rPr>
+        <w:fldChar w:fldCharType="end"/>
+      </w:r>
       <w:r>
         <w:t>: Software Component Description</w:t>
       </w:r>
-      <w:bookmarkEnd w:id="44"/>
+      <w:bookmarkEnd w:id="45"/>
     </w:p>
     <w:tbl>
       <w:tblPr>
@@ -25318,7 +25406,7 @@
           <w:szCs w:val="20"/>
         </w:rPr>
       </w:pPr>
-      <w:bookmarkStart w:id="45" w:name="_Toc279071904"/>
+      <w:bookmarkStart w:id="46" w:name="_Toc279446582"/>
       <w:r>
         <w:rPr>
           <w:rFonts w:ascii="Arial" w:eastAsia="Times New Roman" w:hAnsi="Arial" w:cs="Arial"/>
@@ -25386,7 +25474,7 @@
         </w:rPr>
         <w:t>: Design Class Diagram</w:t>
       </w:r>
-      <w:bookmarkEnd w:id="45"/>
+      <w:bookmarkEnd w:id="46"/>
     </w:p>
     <w:p>
       <w:pPr>
@@ -25424,22 +25512,35 @@
       <w:pPr>
         <w:pStyle w:val="Caption"/>
       </w:pPr>
-      <w:bookmarkStart w:id="46" w:name="_Toc279071893"/>
+      <w:bookmarkStart w:id="47" w:name="_Toc279446571"/>
       <w:r>
         <w:t xml:space="preserve">Table </w:t>
       </w:r>
-      <w:fldSimple w:instr=" SEQ Table \* ARABIC ">
-        <w:r>
-          <w:rPr>
-            <w:noProof/>
-          </w:rPr>
-          <w:t>5</w:t>
-        </w:r>
-      </w:fldSimple>
+      <w:r>
+        <w:fldChar w:fldCharType="begin"/>
+      </w:r>
+      <w:r>
+        <w:instrText xml:space="preserve"> SEQ Table \* ARABIC </w:instrText>
+      </w:r>
+      <w:r>
+        <w:fldChar w:fldCharType="separate"/>
+      </w:r>
+      <w:r>
+        <w:rPr>
+          <w:noProof/>
+        </w:rPr>
+        <w:t>5</w:t>
+      </w:r>
+      <w:r>
+        <w:rPr>
+          <w:noProof/>
+        </w:rPr>
+        <w:fldChar w:fldCharType="end"/>
+      </w:r>
       <w:r>
         <w:t>: Design Class Description</w:t>
       </w:r>
-      <w:bookmarkEnd w:id="46"/>
+      <w:bookmarkEnd w:id="47"/>
     </w:p>
     <w:tbl>
       <w:tblPr>
@@ -27343,7 +27444,7 @@
       <w:pPr>
         <w:pStyle w:val="Caption"/>
       </w:pPr>
-      <w:bookmarkStart w:id="47" w:name="_Toc279071905"/>
+      <w:bookmarkStart w:id="48" w:name="_Toc279446583"/>
       <w:r>
         <w:t xml:space="preserve">Figure </w:t>
       </w:r>
@@ -27388,7 +27489,7 @@
       <w:r>
         <w:t xml:space="preserve"> of Liking Thread</w:t>
       </w:r>
-      <w:bookmarkEnd w:id="47"/>
+      <w:bookmarkEnd w:id="48"/>
     </w:p>
     <w:p>
       <w:pPr>
@@ -27467,7 +27568,7 @@
           <w:szCs w:val="20"/>
         </w:rPr>
       </w:pPr>
-      <w:bookmarkStart w:id="48" w:name="_Toc279071906"/>
+      <w:bookmarkStart w:id="49" w:name="_Toc279446584"/>
       <w:r>
         <w:rPr>
           <w:rFonts w:ascii="Arial" w:eastAsia="Times New Roman" w:hAnsi="Arial" w:cs="Arial"/>
@@ -27535,18 +27636,18 @@
         </w:rPr>
         <w:t>: Process Realization Diagram of Creating Thread</w:t>
       </w:r>
-      <w:bookmarkEnd w:id="48"/>
+      <w:bookmarkEnd w:id="49"/>
     </w:p>
     <w:p/>
     <w:p>
       <w:pPr>
         <w:pStyle w:val="Heading4"/>
       </w:pPr>
-      <w:bookmarkStart w:id="49" w:name="_Toc279071884"/>
+      <w:bookmarkStart w:id="50" w:name="_Toc279446562"/>
       <w:r>
         <w:t>Design Rationale</w:t>
       </w:r>
-      <w:bookmarkEnd w:id="49"/>
+      <w:bookmarkEnd w:id="50"/>
     </w:p>
     <w:p>
       <w:pPr>
@@ -28058,22 +28159,20 @@
       <w:pPr>
         <w:pStyle w:val="Heading3"/>
       </w:pPr>
-      <w:bookmarkStart w:id="50" w:name="_Toc279071885"/>
+      <w:bookmarkStart w:id="51" w:name="_Toc279446563"/>
       <w:r>
         <w:t>Technology-Specific System Design</w:t>
       </w:r>
-      <w:bookmarkEnd w:id="50"/>
+      <w:bookmarkEnd w:id="51"/>
     </w:p>
     <w:p>
       <w:pPr>
         <w:pStyle w:val="Heading4"/>
       </w:pPr>
-      <w:bookmarkStart w:id="51" w:name="_Toc279071886"/>
+      <w:bookmarkStart w:id="52" w:name="_Toc279446564"/>
       <w:r>
         <w:t>Design Overview</w:t>
       </w:r>
-      <w:bookmarkStart w:id="52" w:name="_GoBack"/>
-      <w:bookmarkEnd w:id="51"/>
       <w:bookmarkEnd w:id="52"/>
     </w:p>
     <w:p>
@@ -28086,6 +28185,7 @@
     </w:p>
     <w:p>
       <w:pPr>
+        <w:jc w:val="center"/>
         <w:rPr>
           <w:rFonts w:ascii="Times" w:eastAsia="Times New Roman" w:hAnsi="Times"/>
           <w:sz w:val="20"/>
@@ -28101,10 +28201,10 @@
           <w:szCs w:val="23"/>
         </w:rPr>
         <w:drawing>
-          <wp:inline distT="0" distB="0" distL="0" distR="0" wp14:anchorId="7CEA7028" wp14:editId="48DDA0CC">
-            <wp:extent cx="6348095" cy="2438400"/>
-            <wp:effectExtent l="0" t="0" r="1905" b="0"/>
-            <wp:docPr id="7" name="Picture 7" descr="ardwareComponentDiagramTech.png"/>
+          <wp:inline distT="0" distB="0" distL="0" distR="0" wp14:anchorId="7CEA7028" wp14:editId="29AB3151">
+            <wp:extent cx="4466487" cy="2790678"/>
+            <wp:effectExtent l="0" t="0" r="4445" b="3810"/>
+            <wp:docPr id="7" name="Picture 7"/>
             <wp:cNvGraphicFramePr>
               <a:graphicFrameLocks xmlns:a="http://schemas.openxmlformats.org/drawingml/2006/main" noChangeAspect="1"/>
             </wp:cNvGraphicFramePr>
@@ -28125,7 +28225,6 @@
                         </a:ext>
                       </a:extLst>
                     </a:blip>
-                    <a:srcRect/>
                     <a:stretch>
                       <a:fillRect/>
                     </a:stretch>
@@ -28133,7 +28232,7 @@
                   <pic:spPr bwMode="auto">
                     <a:xfrm>
                       <a:off x="0" y="0"/>
-                      <a:ext cx="6348095" cy="2438400"/>
+                      <a:ext cx="4467162" cy="2791100"/>
                     </a:xfrm>
                     <a:prstGeom prst="rect">
                       <a:avLst/>
@@ -28160,7 +28259,7 @@
       <w:pPr>
         <w:pStyle w:val="Caption"/>
       </w:pPr>
-      <w:bookmarkStart w:id="53" w:name="_Toc279071907"/>
+      <w:bookmarkStart w:id="53" w:name="_Toc279446585"/>
       <w:r>
         <w:t>Figure</w:t>
       </w:r>
@@ -28281,7 +28380,7 @@
       <w:pPr>
         <w:pStyle w:val="Caption"/>
       </w:pPr>
-      <w:bookmarkStart w:id="54" w:name="_Toc279071908"/>
+      <w:bookmarkStart w:id="54" w:name="_Toc279446586"/>
       <w:r>
         <w:t>Figure</w:t>
       </w:r>
@@ -28343,9 +28442,9 @@
           <w:szCs w:val="23"/>
         </w:rPr>
         <w:drawing>
-          <wp:inline distT="0" distB="0" distL="0" distR="0" wp14:anchorId="50CCA973" wp14:editId="58121A81">
-            <wp:extent cx="5243390" cy="3871348"/>
-            <wp:effectExtent l="0" t="0" r="0" b="0"/>
+          <wp:inline distT="0" distB="0" distL="0" distR="0" wp14:anchorId="50CCA973" wp14:editId="22D2AD68">
+            <wp:extent cx="5206124" cy="3872377"/>
+            <wp:effectExtent l="0" t="0" r="1270" b="0"/>
             <wp:docPr id="9" name="Picture 9"/>
             <wp:cNvGraphicFramePr>
               <a:graphicFrameLocks xmlns:a="http://schemas.openxmlformats.org/drawingml/2006/main" noChangeAspect="1"/>
@@ -28374,7 +28473,7 @@
                   <pic:spPr bwMode="auto">
                     <a:xfrm>
                       <a:off x="0" y="0"/>
-                      <a:ext cx="5248429" cy="3875068"/>
+                      <a:ext cx="5206524" cy="3872675"/>
                     </a:xfrm>
                     <a:prstGeom prst="rect">
                       <a:avLst/>
@@ -28395,7 +28494,7 @@
       <w:pPr>
         <w:pStyle w:val="Caption"/>
       </w:pPr>
-      <w:bookmarkStart w:id="55" w:name="_Toc279071909"/>
+      <w:bookmarkStart w:id="55" w:name="_Toc279446587"/>
       <w:r>
         <w:t>Figure</w:t>
       </w:r>
@@ -28444,21 +28543,34 @@
       <w:pPr>
         <w:pStyle w:val="Caption"/>
       </w:pPr>
-      <w:bookmarkStart w:id="56" w:name="_Toc279071894"/>
+      <w:bookmarkStart w:id="56" w:name="_Toc279446572"/>
       <w:r>
         <w:t>Table</w:t>
       </w:r>
       <w:r>
         <w:t xml:space="preserve"> </w:t>
       </w:r>
-      <w:fldSimple w:instr=" SEQ Table \* ARABIC ">
-        <w:r>
-          <w:rPr>
-            <w:noProof/>
-          </w:rPr>
-          <w:t>6</w:t>
-        </w:r>
-      </w:fldSimple>
+      <w:r>
+        <w:fldChar w:fldCharType="begin"/>
+      </w:r>
+      <w:r>
+        <w:instrText xml:space="preserve"> SEQ Table \* ARABIC </w:instrText>
+      </w:r>
+      <w:r>
+        <w:fldChar w:fldCharType="separate"/>
+      </w:r>
+      <w:r>
+        <w:rPr>
+          <w:noProof/>
+        </w:rPr>
+        <w:t>6</w:t>
+      </w:r>
+      <w:r>
+        <w:rPr>
+          <w:noProof/>
+        </w:rPr>
+        <w:fldChar w:fldCharType="end"/>
+      </w:r>
       <w:r>
         <w:t>: Hardware Component Description</w:t>
       </w:r>
@@ -28688,21 +28800,34 @@
       <w:pPr>
         <w:pStyle w:val="Caption"/>
       </w:pPr>
-      <w:bookmarkStart w:id="57" w:name="_Toc279071895"/>
+      <w:bookmarkStart w:id="57" w:name="_Toc279446573"/>
       <w:r>
         <w:t>Table</w:t>
       </w:r>
       <w:r>
         <w:t xml:space="preserve"> </w:t>
       </w:r>
-      <w:fldSimple w:instr=" SEQ Table \* ARABIC ">
-        <w:r>
-          <w:rPr>
-            <w:noProof/>
-          </w:rPr>
-          <w:t>7</w:t>
-        </w:r>
-      </w:fldSimple>
+      <w:r>
+        <w:fldChar w:fldCharType="begin"/>
+      </w:r>
+      <w:r>
+        <w:instrText xml:space="preserve"> SEQ Table \* ARABIC </w:instrText>
+      </w:r>
+      <w:r>
+        <w:fldChar w:fldCharType="separate"/>
+      </w:r>
+      <w:r>
+        <w:rPr>
+          <w:noProof/>
+        </w:rPr>
+        <w:t>7</w:t>
+      </w:r>
+      <w:r>
+        <w:rPr>
+          <w:noProof/>
+        </w:rPr>
+        <w:fldChar w:fldCharType="end"/>
+      </w:r>
       <w:r>
         <w:t>: Software Component Description</w:t>
       </w:r>
@@ -29842,7 +29967,7 @@
       <w:pPr>
         <w:pStyle w:val="Caption"/>
       </w:pPr>
-      <w:bookmarkStart w:id="58" w:name="_Toc279071910"/>
+      <w:bookmarkStart w:id="58" w:name="_Toc279446588"/>
       <w:r>
         <w:t>Figure</w:t>
       </w:r>
@@ -29891,18 +30016,31 @@
       <w:pPr>
         <w:pStyle w:val="Caption"/>
       </w:pPr>
-      <w:bookmarkStart w:id="59" w:name="_Toc279071896"/>
+      <w:bookmarkStart w:id="59" w:name="_Toc279446574"/>
       <w:r>
         <w:t xml:space="preserve">Table </w:t>
       </w:r>
-      <w:fldSimple w:instr=" SEQ Table \* ARABIC ">
-        <w:r>
-          <w:rPr>
-            <w:noProof/>
-          </w:rPr>
-          <w:t>8</w:t>
-        </w:r>
-      </w:fldSimple>
+      <w:r>
+        <w:fldChar w:fldCharType="begin"/>
+      </w:r>
+      <w:r>
+        <w:instrText xml:space="preserve"> SEQ Table \* ARABIC </w:instrText>
+      </w:r>
+      <w:r>
+        <w:fldChar w:fldCharType="separate"/>
+      </w:r>
+      <w:r>
+        <w:rPr>
+          <w:noProof/>
+        </w:rPr>
+        <w:t>8</w:t>
+      </w:r>
+      <w:r>
+        <w:rPr>
+          <w:noProof/>
+        </w:rPr>
+        <w:fldChar w:fldCharType="end"/>
+      </w:r>
       <w:r>
         <w:t>: Design Class Description</w:t>
       </w:r>
@@ -32079,7 +32217,7 @@
           <w:szCs w:val="20"/>
         </w:rPr>
       </w:pPr>
-      <w:bookmarkStart w:id="60" w:name="_Toc279071911"/>
+      <w:bookmarkStart w:id="60" w:name="_Toc279446589"/>
       <w:r>
         <w:rPr>
           <w:rFonts w:ascii="Arial" w:eastAsia="Times New Roman" w:hAnsi="Arial" w:cs="Arial"/>
@@ -32298,7 +32436,7 @@
           <w:szCs w:val="20"/>
         </w:rPr>
       </w:pPr>
-      <w:bookmarkStart w:id="61" w:name="_Toc279071912"/>
+      <w:bookmarkStart w:id="61" w:name="_Toc279446590"/>
       <w:r>
         <w:rPr>
           <w:rFonts w:ascii="Arial" w:eastAsia="Times New Roman" w:hAnsi="Arial" w:cs="Arial"/>
@@ -32384,7 +32522,7 @@
       <w:pPr>
         <w:pStyle w:val="Heading4"/>
       </w:pPr>
-      <w:bookmarkStart w:id="62" w:name="_Toc279071887"/>
+      <w:bookmarkStart w:id="62" w:name="_Toc279446565"/>
       <w:r>
         <w:t>Design Rationale</w:t>
       </w:r>
@@ -32951,7 +33089,7 @@
           <w:szCs w:val="36"/>
         </w:rPr>
       </w:pPr>
-      <w:bookmarkStart w:id="63" w:name="_Toc279071888"/>
+      <w:bookmarkStart w:id="63" w:name="_Toc279446566"/>
       <w:r>
         <w:rPr>
           <w:sz w:val="36"/>
@@ -32965,21 +33103,34 @@
       <w:pPr>
         <w:pStyle w:val="Caption"/>
       </w:pPr>
-      <w:bookmarkStart w:id="64" w:name="_Toc279071897"/>
+      <w:bookmarkStart w:id="64" w:name="_Toc279446575"/>
       <w:r>
         <w:t>Table</w:t>
       </w:r>
       <w:r>
         <w:t xml:space="preserve"> </w:t>
       </w:r>
-      <w:fldSimple w:instr=" SEQ Table \* ARABIC ">
-        <w:r>
-          <w:rPr>
-            <w:noProof/>
-          </w:rPr>
-          <w:t>9</w:t>
-        </w:r>
-      </w:fldSimple>
+      <w:r>
+        <w:fldChar w:fldCharType="begin"/>
+      </w:r>
+      <w:r>
+        <w:instrText xml:space="preserve"> SEQ Table \* ARABIC </w:instrText>
+      </w:r>
+      <w:r>
+        <w:fldChar w:fldCharType="separate"/>
+      </w:r>
+      <w:r>
+        <w:rPr>
+          <w:noProof/>
+        </w:rPr>
+        <w:t>9</w:t>
+      </w:r>
+      <w:r>
+        <w:rPr>
+          <w:noProof/>
+        </w:rPr>
+        <w:fldChar w:fldCharType="end"/>
+      </w:r>
       <w:r>
         <w:t>: Architectural Styles, Patterns, and Frameworks</w:t>
       </w:r>
@@ -33694,14 +33845,27 @@
     <w:pPr>
       <w:pStyle w:val="Footer"/>
     </w:pPr>
-    <w:fldSimple w:instr=" FILENAME ">
-      <w:r>
-        <w:rPr>
-          <w:noProof/>
-        </w:rPr>
-        <w:t>SSAD_FCP_F14a_T01_V1.5.doc</w:t>
-      </w:r>
-    </w:fldSimple>
+    <w:r>
+      <w:fldChar w:fldCharType="begin"/>
+    </w:r>
+    <w:r>
+      <w:instrText xml:space="preserve"> FILENAME </w:instrText>
+    </w:r>
+    <w:r>
+      <w:fldChar w:fldCharType="separate"/>
+    </w:r>
+    <w:r>
+      <w:rPr>
+        <w:noProof/>
+      </w:rPr>
+      <w:t>SSAD_FCP_F14a_T01_V1.5.doc</w:t>
+    </w:r>
+    <w:r>
+      <w:rPr>
+        <w:noProof/>
+      </w:rPr>
+      <w:fldChar w:fldCharType="end"/>
+    </w:r>
     <w:r>
       <w:tab/>
     </w:r>
@@ -33768,14 +33932,27 @@
     <w:pPr>
       <w:pStyle w:val="Footer"/>
     </w:pPr>
-    <w:fldSimple w:instr=" FILENAME ">
-      <w:r>
-        <w:rPr>
-          <w:noProof/>
-        </w:rPr>
-        <w:t>SSAD_FCP_F14a_T01_V1.5.doc</w:t>
-      </w:r>
-    </w:fldSimple>
+    <w:r>
+      <w:fldChar w:fldCharType="begin"/>
+    </w:r>
+    <w:r>
+      <w:instrText xml:space="preserve"> FILENAME </w:instrText>
+    </w:r>
+    <w:r>
+      <w:fldChar w:fldCharType="separate"/>
+    </w:r>
+    <w:r>
+      <w:rPr>
+        <w:noProof/>
+      </w:rPr>
+      <w:t>SSAD_FCP_F14a_T01_V1.5.doc</w:t>
+    </w:r>
+    <w:r>
+      <w:rPr>
+        <w:noProof/>
+      </w:rPr>
+      <w:fldChar w:fldCharType="end"/>
+    </w:r>
     <w:r>
       <w:tab/>
     </w:r>
@@ -33796,20 +33973,33 @@
     <w:pPr>
       <w:pStyle w:val="Footer"/>
     </w:pPr>
-    <w:fldSimple w:instr=" FILENAME ">
-      <w:r>
-        <w:rPr>
-          <w:noProof/>
-        </w:rPr>
-        <w:t xml:space="preserve"> </w:t>
-      </w:r>
-      <w:r>
-        <w:rPr>
-          <w:noProof/>
-        </w:rPr>
-        <w:t>SSAD_FCP_F14a_T01_V1.5.doc</w:t>
-      </w:r>
-    </w:fldSimple>
+    <w:r>
+      <w:fldChar w:fldCharType="begin"/>
+    </w:r>
+    <w:r>
+      <w:instrText xml:space="preserve"> FILENAME </w:instrText>
+    </w:r>
+    <w:r>
+      <w:fldChar w:fldCharType="separate"/>
+    </w:r>
+    <w:r>
+      <w:rPr>
+        <w:noProof/>
+      </w:rPr>
+      <w:t xml:space="preserve"> </w:t>
+    </w:r>
+    <w:r>
+      <w:rPr>
+        <w:noProof/>
+      </w:rPr>
+      <w:t>SSAD_FCP_F14a_T01_V1.5.doc</w:t>
+    </w:r>
+    <w:r>
+      <w:rPr>
+        <w:noProof/>
+      </w:rPr>
+      <w:fldChar w:fldCharType="end"/>
+    </w:r>
     <w:r>
       <w:tab/>
     </w:r>
@@ -33919,7 +34109,7 @@
         <w:rStyle w:val="PageNumber"/>
         <w:noProof/>
       </w:rPr>
-      <w:t>28</w:t>
+      <w:t>2</w:t>
     </w:r>
     <w:r>
       <w:rPr>
@@ -33939,20 +34129,33 @@
         <w:tab w:val="left" w:pos="9163"/>
       </w:tabs>
     </w:pPr>
-    <w:fldSimple w:instr=" FILENAME ">
-      <w:r>
-        <w:rPr>
-          <w:noProof/>
-        </w:rPr>
-        <w:t xml:space="preserve"> </w:t>
-      </w:r>
-      <w:r>
-        <w:rPr>
-          <w:noProof/>
-        </w:rPr>
-        <w:t>SSAD_FCP_F14a_T01_V1.5.doc</w:t>
-      </w:r>
-    </w:fldSimple>
+    <w:r>
+      <w:fldChar w:fldCharType="begin"/>
+    </w:r>
+    <w:r>
+      <w:instrText xml:space="preserve"> FILENAME </w:instrText>
+    </w:r>
+    <w:r>
+      <w:fldChar w:fldCharType="separate"/>
+    </w:r>
+    <w:r>
+      <w:rPr>
+        <w:noProof/>
+      </w:rPr>
+      <w:t xml:space="preserve"> </w:t>
+    </w:r>
+    <w:r>
+      <w:rPr>
+        <w:noProof/>
+      </w:rPr>
+      <w:t>SSAD_FCP_F14a_T01_V1.5.doc</w:t>
+    </w:r>
+    <w:r>
+      <w:rPr>
+        <w:noProof/>
+      </w:rPr>
+      <w:fldChar w:fldCharType="end"/>
+    </w:r>
     <w:r>
       <w:tab/>
     </w:r>
@@ -34174,7 +34377,7 @@
   <w:abstractNum w:abstractNumId="0">
     <w:nsid w:val="FFFFFF1D"/>
     <w:multiLevelType w:val="multilevel"/>
-    <w:tmpl w:val="5E9E3292"/>
+    <w:tmpl w:val="63D2ED7C"/>
     <w:lvl w:ilvl="0">
       <w:start w:val="1"/>
       <w:numFmt w:val="bullet"/>

</xml_diff>